<commit_message>
reverted to game booting in village mode
</commit_message>
<xml_diff>
--- a/BlobsPrototype/Blobs v5 GDD.docx
+++ b/BlobsPrototype/Blobs v5 GDD.docx
@@ -64,8 +64,13 @@
     </w:p>
     <w:p/>
     <w:p>
-      <w:r>
-        <w:t xml:space="preserve">Blobs is a game about breeding creatures called blobs. Blobs use their unique abilities to quest and gain items. These items are used to </w:t>
+      <w:proofErr w:type="gramStart"/>
+      <w:r>
+        <w:t>Blobs is</w:t>
+      </w:r>
+      <w:proofErr w:type="gramEnd"/>
+      <w:r>
+        <w:t xml:space="preserve"> a game about breeding creatures called blobs. Blobs use their unique abilities to quest and gain items. These items are used to </w:t>
       </w:r>
       <w:r>
         <w:t>improve</w:t>
@@ -302,6 +307,7 @@
         </w:rPr>
         <w:t>arts</w:t>
       </w:r>
+      <w:proofErr w:type="gramStart"/>
       <w:r>
         <w:t xml:space="preserve">,  </w:t>
       </w:r>
@@ -312,6 +318,7 @@
         </w:rPr>
         <w:t>Gold</w:t>
       </w:r>
+      <w:proofErr w:type="gramEnd"/>
       <w:r>
         <w:t xml:space="preserve"> and new </w:t>
       </w:r>
@@ -354,13 +361,21 @@
         <w:t xml:space="preserve"> by Evolving and Honing</w:t>
       </w:r>
       <w:r>
-        <w:t>. Evolving a blob increases the blob’s st</w:t>
+        <w:t xml:space="preserve">. Evolving a blob increases the blob’s </w:t>
+      </w:r>
+      <w:proofErr w:type="gramStart"/>
+      <w:r>
+        <w:t>st</w:t>
       </w:r>
       <w:r>
         <w:t>ats</w:t>
       </w:r>
       <w:r>
-        <w:t xml:space="preserve">, it </w:t>
+        <w:t>,</w:t>
+      </w:r>
+      <w:proofErr w:type="gramEnd"/>
+      <w:r>
+        <w:t xml:space="preserve"> it </w:t>
       </w:r>
       <w:r>
         <w:t xml:space="preserve">requires players to feed </w:t>
@@ -409,7 +424,15 @@
     </w:p>
     <w:p>
       <w:r>
-        <w:t xml:space="preserve">To gain new blobs, the player must start a breeding program which </w:t>
+        <w:t xml:space="preserve">To gain new blobs, the player must start a breeding </w:t>
+      </w:r>
+      <w:proofErr w:type="gramStart"/>
+      <w:r>
+        <w:t>program which</w:t>
+      </w:r>
+      <w:proofErr w:type="gramEnd"/>
+      <w:r>
+        <w:t xml:space="preserve"> </w:t>
       </w:r>
       <w:r>
         <w:t>costs</w:t>
@@ -939,7 +962,25 @@
               <w:rPr>
                 <w:rFonts w:ascii="Times" w:hAnsi="Times" w:cs="Times"/>
               </w:rPr>
-              <w:t>Honing Traits</w:t>
+              <w:t>Activating</w:t>
+            </w:r>
+            <w:r>
+              <w:rPr>
+                <w:rFonts w:ascii="Times" w:hAnsi="Times" w:cs="Times"/>
+              </w:rPr>
+              <w:t xml:space="preserve"> </w:t>
+            </w:r>
+            <w:r>
+              <w:rPr>
+                <w:rFonts w:ascii="Times" w:hAnsi="Times" w:cs="Times"/>
+              </w:rPr>
+              <w:t xml:space="preserve">and Honing </w:t>
+            </w:r>
+            <w:r>
+              <w:rPr>
+                <w:rFonts w:ascii="Times" w:hAnsi="Times" w:cs="Times"/>
+              </w:rPr>
+              <w:t>Traits</w:t>
             </w:r>
           </w:p>
           <w:p>
@@ -999,7 +1040,21 @@
               <w:rPr>
                 <w:rFonts w:ascii="Times" w:hAnsi="Times" w:cs="Times"/>
               </w:rPr>
-              <w:t>(daily quests)</w:t>
+              <w:t>(</w:t>
+            </w:r>
+            <w:proofErr w:type="gramStart"/>
+            <w:r>
+              <w:rPr>
+                <w:rFonts w:ascii="Times" w:hAnsi="Times" w:cs="Times"/>
+              </w:rPr>
+              <w:t>daily</w:t>
+            </w:r>
+            <w:proofErr w:type="gramEnd"/>
+            <w:r>
+              <w:rPr>
+                <w:rFonts w:ascii="Times" w:hAnsi="Times" w:cs="Times"/>
+              </w:rPr>
+              <w:t xml:space="preserve"> quests)</w:t>
             </w:r>
           </w:p>
           <w:p>
@@ -1100,7 +1155,15 @@
         </w:numPr>
       </w:pPr>
       <w:r>
-        <w:t>Monster Hunter -  bosses/monsters, body part loot</w:t>
+        <w:t xml:space="preserve">Monster Hunter </w:t>
+      </w:r>
+      <w:proofErr w:type="gramStart"/>
+      <w:r>
+        <w:t>-  bosses</w:t>
+      </w:r>
+      <w:proofErr w:type="gramEnd"/>
+      <w:r>
+        <w:t>/monsters, body part loot</w:t>
       </w:r>
     </w:p>
     <w:p>
@@ -1112,7 +1175,16 @@
         </w:numPr>
       </w:pPr>
       <w:r>
-        <w:t>Dungeon Boss – interface, leveling</w:t>
+        <w:t xml:space="preserve">Dungeon Boss – </w:t>
+      </w:r>
+      <w:r>
+        <w:t>UI</w:t>
+      </w:r>
+      <w:r>
+        <w:t>, leveling</w:t>
+      </w:r>
+      <w:r>
+        <w:t>, evolving</w:t>
       </w:r>
     </w:p>
     <w:p>
@@ -1135,11 +1207,19 @@
           <w:numId w:val="20"/>
         </w:numPr>
       </w:pPr>
-      <w:r>
-        <w:t xml:space="preserve">Patapon – quest </w:t>
-      </w:r>
-      <w:r>
-        <w:t>format and pesentation</w:t>
+      <w:proofErr w:type="spellStart"/>
+      <w:r>
+        <w:t>Patapon</w:t>
+      </w:r>
+      <w:proofErr w:type="spellEnd"/>
+      <w:r>
+        <w:t xml:space="preserve"> – quest </w:t>
+      </w:r>
+      <w:r>
+        <w:t xml:space="preserve">format and </w:t>
+      </w:r>
+      <w:r>
+        <w:t>presentation</w:t>
       </w:r>
     </w:p>
     <w:p>
@@ -1151,7 +1231,34 @@
         </w:numPr>
       </w:pPr>
       <w:r>
-        <w:t>Puzzle and dragons – teams and gatcha rolls</w:t>
+        <w:t>Puzzle and dragons – team</w:t>
+      </w:r>
+      <w:r>
+        <w:t xml:space="preserve"> </w:t>
+      </w:r>
+      <w:r>
+        <w:t xml:space="preserve">synergy </w:t>
+      </w:r>
+      <w:r>
+        <w:t xml:space="preserve">and </w:t>
+      </w:r>
+      <w:r>
+        <w:t xml:space="preserve">random </w:t>
+      </w:r>
+      <w:r>
+        <w:t>chara</w:t>
+      </w:r>
+      <w:r>
+        <w:t>c</w:t>
+      </w:r>
+      <w:r>
+        <w:t>ters</w:t>
+      </w:r>
+      <w:r>
+        <w:t xml:space="preserve"> thru</w:t>
+      </w:r>
+      <w:r>
+        <w:t xml:space="preserve"> rolls</w:t>
       </w:r>
     </w:p>
     <w:p>
@@ -1190,6 +1297,7 @@
     </w:p>
     <w:p/>
     <w:p>
+      <w:proofErr w:type="gramStart"/>
       <w:r>
         <w:t xml:space="preserve">Quests are attained by </w:t>
       </w:r>
@@ -1199,6 +1307,7 @@
         </w:rPr>
         <w:t>scouting</w:t>
       </w:r>
+      <w:proofErr w:type="gramEnd"/>
       <w:r>
         <w:t>.</w:t>
       </w:r>
@@ -1219,6 +1328,8 @@
       <w:r>
         <w:t>How to Scout</w:t>
       </w:r>
+      <w:bookmarkStart w:id="0" w:name="_GoBack"/>
+      <w:bookmarkEnd w:id="0"/>
     </w:p>
     <w:p>
       <w:pPr>
@@ -1527,7 +1638,15 @@
     <w:p/>
     <w:p>
       <w:r>
-        <w:t xml:space="preserve">Questing is necessary to gain materials for improving blobs. the objective of the quest is to reach the main monster (boss) at the end of the stage and slay it. Once dead, the blobs may drain it of materials. Quests last for 3 minutes. When the timer expires, the boss monster flees. Gold is earned, but the chance to get essence and </w:t>
+        <w:t xml:space="preserve">Questing is necessary to gain materials for improving blobs. </w:t>
+      </w:r>
+      <w:proofErr w:type="gramStart"/>
+      <w:r>
+        <w:t>the</w:t>
+      </w:r>
+      <w:proofErr w:type="gramEnd"/>
+      <w:r>
+        <w:t xml:space="preserve"> objective of the quest is to reach the main monster (boss) at the end of the stage and slay it. Once dead, the blobs may drain it of materials. Quests last for 3 minutes. When the timer expires, the boss monster flees. Gold is earned, but the chance to get essence and </w:t>
       </w:r>
       <w:r>
         <w:t>monster parts are</w:t>
@@ -1678,7 +1797,15 @@
         <w:t xml:space="preserve">6 buttons max. </w:t>
       </w:r>
       <w:r>
-        <w:t>Tapping on it executes the blobs special abilities. Often the player will want to time the use of these according to the situation. Each ability has its own cool down.</w:t>
+        <w:t xml:space="preserve">Tapping on it executes the blobs special abilities. Often the player will want to time the use of these according to the situation. </w:t>
+      </w:r>
+      <w:proofErr w:type="gramStart"/>
+      <w:r>
+        <w:t>Each ability</w:t>
+      </w:r>
+      <w:proofErr w:type="gramEnd"/>
+      <w:r>
+        <w:t xml:space="preserve"> has its own cool down.</w:t>
       </w:r>
     </w:p>
     <w:p>
@@ -1808,7 +1935,15 @@
         <w:pStyle w:val="ListBullet2"/>
       </w:pPr>
       <w:r>
-        <w:t>The player may retreat anytime, all harvested loot will be lost.</w:t>
+        <w:t xml:space="preserve">The player may retreat </w:t>
+      </w:r>
+      <w:proofErr w:type="gramStart"/>
+      <w:r>
+        <w:t>anytime,</w:t>
+      </w:r>
+      <w:proofErr w:type="gramEnd"/>
+      <w:r>
+        <w:t xml:space="preserve"> all harvested loot will be lost.</w:t>
       </w:r>
     </w:p>
     <w:p>
@@ -1880,7 +2015,10 @@
         <w:pStyle w:val="Heading2"/>
       </w:pPr>
       <w:r>
-        <w:t>Blob roles</w:t>
+        <w:t>Blob R</w:t>
+      </w:r>
+      <w:r>
+        <w:t>oles</w:t>
       </w:r>
     </w:p>
     <w:p>
@@ -1899,7 +2037,15 @@
         <w:t>Tanks</w:t>
       </w:r>
       <w:r>
-        <w:t xml:space="preserve"> -  tanks are meant to be in the front and absorb damage from the enemies. They typically have high defense and low attack. They can only be melee. The player must always watch and manage the tank’s life while the attackers “do their thing”. Their position is in the front.</w:t>
+        <w:t xml:space="preserve"> </w:t>
+      </w:r>
+      <w:proofErr w:type="gramStart"/>
+      <w:r>
+        <w:t>-  tanks</w:t>
+      </w:r>
+      <w:proofErr w:type="gramEnd"/>
+      <w:r>
+        <w:t xml:space="preserve"> are meant to be in the front and absorb damage from the enemies. They typically have high defense and low attack. They can only be melee. The player must always watch and manage the tank’s life while the attackers “do their thing”. Their position is in the front.</w:t>
       </w:r>
     </w:p>
     <w:p>
@@ -1918,7 +2064,15 @@
         <w:t>Attackers</w:t>
       </w:r>
       <w:r>
-        <w:t xml:space="preserve"> -  are meant to deal damage while taking minimal hits from the enemy. They can be melee or ranged. Their position is in the back.</w:t>
+        <w:t xml:space="preserve"> </w:t>
+      </w:r>
+      <w:proofErr w:type="gramStart"/>
+      <w:r>
+        <w:t>-  are</w:t>
+      </w:r>
+      <w:proofErr w:type="gramEnd"/>
+      <w:r>
+        <w:t xml:space="preserve"> meant to deal damage while taking minimal hits from the enemy. They can be melee or ranged. Their position is in the back.</w:t>
       </w:r>
     </w:p>
     <w:p>
@@ -2025,8 +2179,16 @@
               <w:rPr>
                 <w:b/>
               </w:rPr>
-              <w:t>Amplified damage vs</w:t>
+              <w:t xml:space="preserve">Amplified damage </w:t>
             </w:r>
+            <w:proofErr w:type="spellStart"/>
+            <w:r>
+              <w:rPr>
+                <w:b/>
+              </w:rPr>
+              <w:t>vs</w:t>
+            </w:r>
+            <w:proofErr w:type="spellEnd"/>
           </w:p>
           <w:p>
             <w:pPr>
@@ -2376,13 +2538,29 @@
     </w:p>
     <w:p>
       <w:r>
-        <w:t>The Village is like the main menu, only it is presented in a different format that feels more interactive and game-like. The village is depicted as a clearing in the forest like a grove with a community for your blobs. In this area there are different buildings that when tapped will open up different menus for the game.</w:t>
+        <w:t xml:space="preserve">The Village is like the main </w:t>
+      </w:r>
+      <w:proofErr w:type="gramStart"/>
+      <w:r>
+        <w:t>menu,</w:t>
+      </w:r>
+      <w:proofErr w:type="gramEnd"/>
+      <w:r>
+        <w:t xml:space="preserve"> only it is presented in a different format that feels more interactive and game-like. The village is depicted as a clearing in the forest like a grove with a community for your blobs. In this area there are different buildings that when tapped will open up different menus for the game.</w:t>
       </w:r>
     </w:p>
     <w:p/>
     <w:p>
       <w:r>
-        <w:t>&lt;TODO&gt; It is still  up in the air how exactly we want to depict the village view. Options are:</w:t>
+        <w:t xml:space="preserve">&lt;TODO&gt; It is </w:t>
+      </w:r>
+      <w:proofErr w:type="gramStart"/>
+      <w:r>
+        <w:t>still  up</w:t>
+      </w:r>
+      <w:proofErr w:type="gramEnd"/>
+      <w:r>
+        <w:t xml:space="preserve"> in the air how exactly we want to depict the village view. Options are:</w:t>
       </w:r>
     </w:p>
     <w:p>
@@ -2394,7 +2572,15 @@
         </w:numPr>
       </w:pPr>
       <w:r>
-        <w:t>Wow Garrison map -  a static map with discs where you put up buildings.</w:t>
+        <w:t xml:space="preserve">Wow Garrison map </w:t>
+      </w:r>
+      <w:proofErr w:type="gramStart"/>
+      <w:r>
+        <w:t>-  a</w:t>
+      </w:r>
+      <w:proofErr w:type="gramEnd"/>
+      <w:r>
+        <w:t xml:space="preserve"> static map with discs where you put up buildings.</w:t>
       </w:r>
     </w:p>
     <w:p>
@@ -2406,7 +2592,15 @@
         </w:numPr>
       </w:pPr>
       <w:r>
-        <w:t>Side Scrolling -  much like the quest view buildings are lined up horizontally</w:t>
+        <w:t xml:space="preserve">Side Scrolling </w:t>
+      </w:r>
+      <w:proofErr w:type="gramStart"/>
+      <w:r>
+        <w:t>-  much</w:t>
+      </w:r>
+      <w:proofErr w:type="gramEnd"/>
+      <w:r>
+        <w:t xml:space="preserve"> like the quest view buildings are lined up horizontally</w:t>
       </w:r>
     </w:p>
     <w:p>
@@ -2605,7 +2799,15 @@
         <w:t xml:space="preserve">- </w:t>
       </w:r>
       <w:r>
-        <w:t>allows more choices for offspring blob (ie. Choose 1 of 3 to keep)</w:t>
+        <w:t>allows more choices for offspring blob (</w:t>
+      </w:r>
+      <w:proofErr w:type="spellStart"/>
+      <w:r>
+        <w:t>ie</w:t>
+      </w:r>
+      <w:proofErr w:type="spellEnd"/>
+      <w:r>
+        <w:t>. Choose 1 of 3 to keep)</w:t>
       </w:r>
     </w:p>
     <w:p>
@@ -2649,7 +2851,15 @@
         </w:numPr>
       </w:pPr>
       <w:r>
-        <w:t>The strongest blob you have will always be the chief. Factors that determine it are evolution, rarity, missions completed, then age.</w:t>
+        <w:t xml:space="preserve">The strongest blob you have will always be the chief. Factors that determine it are evolution, rarity, missions completed, </w:t>
+      </w:r>
+      <w:proofErr w:type="gramStart"/>
+      <w:r>
+        <w:t>then</w:t>
+      </w:r>
+      <w:proofErr w:type="gramEnd"/>
+      <w:r>
+        <w:t xml:space="preserve"> age.</w:t>
       </w:r>
     </w:p>
     <w:p>
@@ -2743,6 +2953,24 @@
         </w:numPr>
       </w:pPr>
       <w:r>
+        <w:t>Gen</w:t>
+      </w:r>
+      <w:r>
+        <w:t>es cannot be directly improved. Improvement may only happen</w:t>
+      </w:r>
+      <w:r>
+        <w:t xml:space="preserve"> when a copy of the gene is inherited by an offspring.</w:t>
+      </w:r>
+    </w:p>
+    <w:p>
+      <w:pPr>
+        <w:pStyle w:val="ListParagraph"/>
+        <w:numPr>
+          <w:ilvl w:val="0"/>
+          <w:numId w:val="23"/>
+        </w:numPr>
+      </w:pPr>
+      <w:r>
         <w:t>Blobs may have many genes.</w:t>
       </w:r>
       <w:r>
@@ -2758,13 +2986,22 @@
         </w:numPr>
       </w:pPr>
       <w:r>
-        <w:t xml:space="preserve">Genes that are advanced enough, unlock </w:t>
+        <w:t xml:space="preserve">Genes that are </w:t>
+      </w:r>
+      <w:r>
+        <w:t>improved</w:t>
+      </w:r>
+      <w:r>
+        <w:t xml:space="preserve"> enough, unlock </w:t>
       </w:r>
       <w:r>
         <w:t xml:space="preserve">traits </w:t>
       </w:r>
       <w:r>
-        <w:t>that make the blob more powerful.</w:t>
+        <w:t>that make the blob more powerful</w:t>
+      </w:r>
+      <w:r>
+        <w:t>.</w:t>
       </w:r>
     </w:p>
     <w:p>
@@ -2789,6 +3026,9 @@
       </w:pPr>
       <w:r>
         <w:t>Gene fields are</w:t>
+      </w:r>
+      <w:r>
+        <w:t>:</w:t>
       </w:r>
     </w:p>
     <w:p>
@@ -2968,7 +3208,13 @@
         <w:ind w:left="720"/>
       </w:pPr>
       <w:r>
-        <w:t>Genes may have more gene points that the needed threshold. This excess is a waste of gene points.</w:t>
+        <w:t>Gene</w:t>
+      </w:r>
+      <w:r>
+        <w:t>s may have more gene points than</w:t>
+      </w:r>
+      <w:r>
+        <w:t xml:space="preserve"> the needed threshold. This excess is a waste of gene points.</w:t>
       </w:r>
     </w:p>
     <w:p>
@@ -3071,7 +3317,15 @@
         <w:ind w:left="720"/>
       </w:pPr>
       <w:r>
-        <w:t>Once active, traits must be “Honed” to be improved.</w:t>
+        <w:t xml:space="preserve">Once active, traits </w:t>
+      </w:r>
+      <w:proofErr w:type="gramStart"/>
+      <w:r>
+        <w:t>must be “Honed” to be improved</w:t>
+      </w:r>
+      <w:proofErr w:type="gramEnd"/>
+      <w:r>
+        <w:t>.</w:t>
       </w:r>
     </w:p>
     <w:p>
@@ -3116,7 +3370,16 @@
         <w:ind w:left="720"/>
       </w:pPr>
       <w:r>
-        <w:t>There is a limit to honing, 10 times per blob evolution. An unevolved blob may only honed to lv 10. After it evolves honing to lv 20 becomes possible, etc.</w:t>
+        <w:lastRenderedPageBreak/>
+        <w:t xml:space="preserve">There is a limit to honing, 10 times per blob evolution. An </w:t>
+      </w:r>
+      <w:proofErr w:type="spellStart"/>
+      <w:r>
+        <w:t>unevolved</w:t>
+      </w:r>
+      <w:proofErr w:type="spellEnd"/>
+      <w:r>
+        <w:t xml:space="preserve"> blob may only honed to lv 10. After it evolves honing to lv 20 becomes possible, etc.</w:t>
       </w:r>
     </w:p>
     <w:p>
@@ -3129,7 +3392,6 @@
         <w:ind w:left="720"/>
       </w:pPr>
       <w:r>
-        <w:lastRenderedPageBreak/>
         <w:t>Trait types are:</w:t>
       </w:r>
     </w:p>
@@ -3255,6 +3517,128 @@
         <w:pStyle w:val="Heading2"/>
       </w:pPr>
       <w:r>
+        <w:t>Improving Genes</w:t>
+      </w:r>
+    </w:p>
+    <w:p>
+      <w:pPr>
+        <w:pStyle w:val="ListParagraph"/>
+        <w:numPr>
+          <w:ilvl w:val="0"/>
+          <w:numId w:val="41"/>
+        </w:numPr>
+      </w:pPr>
+      <w:r>
+        <w:t>Gene improvement may only be done through breeding</w:t>
+      </w:r>
+    </w:p>
+    <w:p>
+      <w:pPr>
+        <w:pStyle w:val="ListParagraph"/>
+        <w:numPr>
+          <w:ilvl w:val="0"/>
+          <w:numId w:val="41"/>
+        </w:numPr>
+      </w:pPr>
+      <w:r>
+        <w:t>When an offspring is born, they may have a chance on obtaining an improved copy of their parent’s genes.</w:t>
+      </w:r>
+    </w:p>
+    <w:p>
+      <w:pPr>
+        <w:pStyle w:val="ListParagraph"/>
+        <w:numPr>
+          <w:ilvl w:val="0"/>
+          <w:numId w:val="41"/>
+        </w:numPr>
+      </w:pPr>
+      <w:r>
+        <w:t>There are 4 outcomes when an offspring inherits a gene</w:t>
+      </w:r>
+    </w:p>
+    <w:p>
+      <w:pPr>
+        <w:pStyle w:val="ListParagraph"/>
+        <w:numPr>
+          <w:ilvl w:val="1"/>
+          <w:numId w:val="41"/>
+        </w:numPr>
+      </w:pPr>
+      <w:r>
+        <w:t>The gene does not get inherited</w:t>
+      </w:r>
+    </w:p>
+    <w:p>
+      <w:pPr>
+        <w:pStyle w:val="ListParagraph"/>
+        <w:numPr>
+          <w:ilvl w:val="1"/>
+          <w:numId w:val="41"/>
+        </w:numPr>
+      </w:pPr>
+      <w:r>
+        <w:t>It stays at the same gene point level</w:t>
+      </w:r>
+    </w:p>
+    <w:p>
+      <w:pPr>
+        <w:pStyle w:val="ListParagraph"/>
+        <w:numPr>
+          <w:ilvl w:val="1"/>
+          <w:numId w:val="41"/>
+        </w:numPr>
+      </w:pPr>
+      <w:r>
+        <w:t xml:space="preserve">It goes up a </w:t>
+      </w:r>
+      <w:r>
+        <w:t xml:space="preserve">1-3 </w:t>
+      </w:r>
+      <w:r>
+        <w:t>level</w:t>
+      </w:r>
+      <w:r>
+        <w:t>s</w:t>
+      </w:r>
+      <w:r>
+        <w:t xml:space="preserve"> </w:t>
+      </w:r>
+      <w:r>
+        <w:t>to a max of 10</w:t>
+      </w:r>
+    </w:p>
+    <w:p>
+      <w:pPr>
+        <w:pStyle w:val="ListParagraph"/>
+        <w:numPr>
+          <w:ilvl w:val="1"/>
+          <w:numId w:val="41"/>
+        </w:numPr>
+      </w:pPr>
+      <w:r>
+        <w:t xml:space="preserve">It goes down a </w:t>
+      </w:r>
+      <w:r>
+        <w:t xml:space="preserve">1-3 </w:t>
+      </w:r>
+      <w:r>
+        <w:t>level</w:t>
+      </w:r>
+      <w:r>
+        <w:t>s, if at zero it is not inherited</w:t>
+      </w:r>
+    </w:p>
+    <w:p>
+      <w:pPr>
+        <w:pStyle w:val="ListParagraph"/>
+        <w:ind w:left="1440"/>
+      </w:pPr>
+    </w:p>
+    <w:p>
+      <w:pPr>
+        <w:pStyle w:val="Heading2"/>
+      </w:pPr>
+      <w:r>
         <w:t>Obtaining N</w:t>
       </w:r>
       <w:r>
@@ -3300,7 +3684,15 @@
         </w:numPr>
       </w:pPr>
       <w:r>
-        <w:t xml:space="preserve">New blobs can be randomly found after defeating a monster. These rescue blobs are not meant to be leveled but </w:t>
+        <w:t xml:space="preserve">New blobs can be randomly found after defeating a monster. These rescue blobs </w:t>
+      </w:r>
+      <w:proofErr w:type="gramStart"/>
+      <w:r>
+        <w:t>are not meant to be leveled</w:t>
+      </w:r>
+      <w:proofErr w:type="gramEnd"/>
+      <w:r>
+        <w:t xml:space="preserve"> but </w:t>
       </w:r>
       <w:r>
         <w:t xml:space="preserve">either </w:t>
@@ -3968,6 +4360,142 @@
         <w:t>maximum offspring.</w:t>
       </w:r>
     </w:p>
+    <w:p/>
+    <w:p>
+      <w:pPr>
+        <w:pStyle w:val="Heading2"/>
+      </w:pPr>
+      <w:r>
+        <w:t>Results of Breeding</w:t>
+      </w:r>
+    </w:p>
+    <w:p>
+      <w:r>
+        <w:t>Breeding can result in the following</w:t>
+      </w:r>
+      <w:r>
+        <w:t xml:space="preserve"> rolls on the offspring:</w:t>
+      </w:r>
+    </w:p>
+    <w:p>
+      <w:pPr>
+        <w:pStyle w:val="ListParagraph"/>
+        <w:numPr>
+          <w:ilvl w:val="0"/>
+          <w:numId w:val="42"/>
+        </w:numPr>
+      </w:pPr>
+      <w:r>
+        <w:t>Blob</w:t>
+      </w:r>
+      <w:r>
+        <w:t xml:space="preserve"> </w:t>
+      </w:r>
+      <w:r>
+        <w:rPr>
+          <w:b/>
+        </w:rPr>
+        <w:t>rarity</w:t>
+      </w:r>
+      <w:r>
+        <w:t xml:space="preserve"> may vary but is based on the parents rarity</w:t>
+      </w:r>
+    </w:p>
+    <w:p>
+      <w:pPr>
+        <w:pStyle w:val="ListParagraph"/>
+        <w:numPr>
+          <w:ilvl w:val="0"/>
+          <w:numId w:val="42"/>
+        </w:numPr>
+      </w:pPr>
+      <w:r>
+        <w:t xml:space="preserve">Some </w:t>
+      </w:r>
+      <w:r>
+        <w:rPr>
+          <w:b/>
+        </w:rPr>
+        <w:t>genes</w:t>
+      </w:r>
+      <w:r>
+        <w:t xml:space="preserve"> may be passed on while others may not this depends on the strength of the gene determined by the gene’s gene points</w:t>
+      </w:r>
+    </w:p>
+    <w:p>
+      <w:pPr>
+        <w:pStyle w:val="ListParagraph"/>
+        <w:numPr>
+          <w:ilvl w:val="0"/>
+          <w:numId w:val="42"/>
+        </w:numPr>
+      </w:pPr>
+      <w:r>
+        <w:t xml:space="preserve">Blob </w:t>
+      </w:r>
+      <w:r>
+        <w:rPr>
+          <w:b/>
+        </w:rPr>
+        <w:t>color</w:t>
+      </w:r>
+      <w:r>
+        <w:t xml:space="preserve"> and </w:t>
+      </w:r>
+      <w:r>
+        <w:rPr>
+          <w:b/>
+        </w:rPr>
+        <w:t>sigil</w:t>
+      </w:r>
+      <w:r>
+        <w:t xml:space="preserve"> will be determined by the parents and is subject to mutation. For example blue parents may yield a white </w:t>
+      </w:r>
+      <w:proofErr w:type="gramStart"/>
+      <w:r>
+        <w:t>blob which</w:t>
+      </w:r>
+      <w:proofErr w:type="gramEnd"/>
+      <w:r>
+        <w:t xml:space="preserve"> is a friend color of blue.</w:t>
+      </w:r>
+    </w:p>
+    <w:p>
+      <w:pPr>
+        <w:pStyle w:val="ListParagraph"/>
+        <w:numPr>
+          <w:ilvl w:val="0"/>
+          <w:numId w:val="42"/>
+        </w:numPr>
+      </w:pPr>
+      <w:r>
+        <w:rPr>
+          <w:b/>
+        </w:rPr>
+        <w:t>Species</w:t>
+      </w:r>
+      <w:r>
+        <w:t xml:space="preserve"> is a random roll between the parent’s species, though evolution level will always be at 1 on birth.</w:t>
+      </w:r>
+    </w:p>
+    <w:p>
+      <w:pPr>
+        <w:pStyle w:val="ListParagraph"/>
+        <w:numPr>
+          <w:ilvl w:val="0"/>
+          <w:numId w:val="42"/>
+        </w:numPr>
+      </w:pPr>
+      <w:r>
+        <w:rPr>
+          <w:b/>
+        </w:rPr>
+        <w:t>Gender</w:t>
+      </w:r>
+      <w:r>
+        <w:t xml:space="preserve"> is 50/50 random</w:t>
+      </w:r>
+    </w:p>
     <w:p>
       <w:pPr>
         <w:pStyle w:val="ListParagraph"/>
@@ -4040,10 +4568,24 @@
         <w:t>Natural effectiveness</w:t>
       </w:r>
       <w:r>
-        <w:t xml:space="preserve"> is the genetic potential of the blob: measured by it’s rarity, and </w:t>
-      </w:r>
-      <w:r>
-        <w:t>a function of each gene’s a) tier rating and b)gene points.</w:t>
+        <w:t xml:space="preserve"> is the genetic potential of the blob: measured by </w:t>
+      </w:r>
+      <w:proofErr w:type="gramStart"/>
+      <w:r>
+        <w:t>it’s</w:t>
+      </w:r>
+      <w:proofErr w:type="gramEnd"/>
+      <w:r>
+        <w:t xml:space="preserve"> rarity, and </w:t>
+      </w:r>
+      <w:r>
+        <w:t>a function of each gene’s a) tier rating and b)</w:t>
+      </w:r>
+      <w:r>
+        <w:t xml:space="preserve"> </w:t>
+      </w:r>
+      <w:r>
+        <w:t>gene points.</w:t>
       </w:r>
     </w:p>
     <w:p>
@@ -4114,7 +4656,16 @@
         </w:numPr>
       </w:pPr>
       <w:r>
-        <w:t>Rarity – determines max evolution level</w:t>
+        <w:t xml:space="preserve">Rarity – determines max </w:t>
+      </w:r>
+      <w:r>
+        <w:t xml:space="preserve">potential </w:t>
+      </w:r>
+      <w:r>
+        <w:t>evolution level</w:t>
+      </w:r>
+      <w:r>
+        <w:t>, up to 6</w:t>
       </w:r>
     </w:p>
     <w:p>
@@ -4278,6 +4829,18 @@
     </w:p>
     <w:p>
       <w:pPr>
+        <w:pStyle w:val="ListParagraph"/>
+        <w:numPr>
+          <w:ilvl w:val="0"/>
+          <w:numId w:val="24"/>
+        </w:numPr>
+      </w:pPr>
+      <w:r>
+        <w:t>Name</w:t>
+      </w:r>
+    </w:p>
+    <w:p>
+      <w:pPr>
         <w:pStyle w:val="Heading2"/>
       </w:pPr>
       <w:r>
@@ -4289,7 +4852,10 @@
         <w:pStyle w:val="ListBullet2"/>
       </w:pPr>
       <w:r>
-        <w:t>Feed enough essences to evolve the blob</w:t>
+        <w:t>Infuse</w:t>
+      </w:r>
+      <w:r>
+        <w:t xml:space="preserve"> enough essences to evolve the blob</w:t>
       </w:r>
     </w:p>
     <w:p>
@@ -4297,7 +4863,15 @@
         <w:pStyle w:val="ListBullet2"/>
       </w:pPr>
       <w:r>
-        <w:t>Required points increases per evolution. 20, 70, 100, 150, 250 (6 times total)</w:t>
+        <w:t xml:space="preserve">Required </w:t>
+      </w:r>
+      <w:proofErr w:type="gramStart"/>
+      <w:r>
+        <w:t>points</w:t>
+      </w:r>
+      <w:proofErr w:type="gramEnd"/>
+      <w:r>
+        <w:t xml:space="preserve"> increases per evolution. 20, 70, 100, 150, 250 (6 times total)</w:t>
       </w:r>
     </w:p>
     <w:p>
@@ -4413,7 +4987,24 @@
       </w:pPr>
       <w:r>
         <w:lastRenderedPageBreak/>
-        <w:t>How To Enhance a Blob</w:t>
+        <w:t>Blob Management Menus</w:t>
+      </w:r>
+    </w:p>
+    <w:p>
+      <w:pPr>
+        <w:pStyle w:val="Heading4"/>
+      </w:pPr>
+      <w:r>
+        <w:t>Blob</w:t>
+      </w:r>
+      <w:r>
+        <w:t xml:space="preserve"> </w:t>
+      </w:r>
+      <w:r>
+        <w:t>Roster</w:t>
+      </w:r>
+      <w:r>
+        <w:t xml:space="preserve"> Menu</w:t>
       </w:r>
     </w:p>
     <w:p>
@@ -4425,6 +5016,18 @@
         </w:numPr>
       </w:pPr>
       <w:r>
+        <w:t>A variation off the Choose Blobs Menu</w:t>
+      </w:r>
+    </w:p>
+    <w:p>
+      <w:pPr>
+        <w:pStyle w:val="ListParagraph"/>
+        <w:numPr>
+          <w:ilvl w:val="0"/>
+          <w:numId w:val="40"/>
+        </w:numPr>
+      </w:pPr>
+      <w:r>
         <w:t>Select the proper building to see the “</w:t>
       </w:r>
       <w:r>
@@ -4443,19 +5046,13 @@
         <w:t>, 6 cells wide</w:t>
       </w:r>
       <w:r>
-        <w:t xml:space="preserve">. </w:t>
-      </w:r>
-    </w:p>
-    <w:p>
-      <w:pPr>
-        <w:pStyle w:val="ListParagraph"/>
-        <w:numPr>
-          <w:ilvl w:val="0"/>
-          <w:numId w:val="40"/>
-        </w:numPr>
-      </w:pPr>
-      <w:r>
-        <w:t>In each cell you can see</w:t>
+        <w:t xml:space="preserve">. In each </w:t>
+      </w:r>
+      <w:r>
+        <w:t xml:space="preserve">Blob’s </w:t>
+      </w:r>
+      <w:r>
+        <w:t>cell you can see</w:t>
       </w:r>
       <w:r>
         <w:t>:</w:t>
@@ -4530,19 +5127,44 @@
         </w:numPr>
       </w:pPr>
       <w:r>
-        <w:t>Tap on a Blob to see the “Blob Details Menu”</w:t>
-      </w:r>
-    </w:p>
-    <w:p>
-      <w:pPr>
-        <w:pStyle w:val="ListParagraph"/>
-        <w:numPr>
-          <w:ilvl w:val="0"/>
-          <w:numId w:val="40"/>
-        </w:numPr>
-      </w:pPr>
-      <w:r>
-        <w:t>Blob details menu displays the Blob image pane on the left which contains:</w:t>
+        <w:t xml:space="preserve">Tap on a Blob to </w:t>
+      </w:r>
+      <w:r>
+        <w:t>open up</w:t>
+      </w:r>
+      <w:r>
+        <w:t xml:space="preserve"> the “Blob Details Menu”</w:t>
+      </w:r>
+    </w:p>
+    <w:p>
+      <w:pPr>
+        <w:pStyle w:val="ListParagraph"/>
+      </w:pPr>
+    </w:p>
+    <w:p>
+      <w:pPr>
+        <w:pStyle w:val="Heading4"/>
+      </w:pPr>
+      <w:r>
+        <w:t>Blob Details</w:t>
+      </w:r>
+    </w:p>
+    <w:p>
+      <w:pPr>
+        <w:pStyle w:val="ListParagraph"/>
+        <w:ind w:left="360"/>
+      </w:pPr>
+      <w:r>
+        <w:t xml:space="preserve">Blob details menu </w:t>
+      </w:r>
+      <w:r>
+        <w:t xml:space="preserve">is </w:t>
+      </w:r>
+      <w:r>
+        <w:t>divided</w:t>
+      </w:r>
+      <w:r>
+        <w:t xml:space="preserve"> into 2 panes</w:t>
       </w:r>
     </w:p>
     <w:p>
@@ -4552,10 +5174,157 @@
           <w:ilvl w:val="1"/>
           <w:numId w:val="40"/>
         </w:numPr>
+        <w:ind w:left="1080"/>
+      </w:pPr>
+      <w:r>
+        <w:t>Blob image pane on the left which contains:</w:t>
+      </w:r>
+    </w:p>
+    <w:p>
+      <w:pPr>
+        <w:pStyle w:val="ListParagraph"/>
+        <w:numPr>
+          <w:ilvl w:val="2"/>
+          <w:numId w:val="40"/>
+        </w:numPr>
+      </w:pPr>
+      <w:r>
+        <w:t>A Main Top section</w:t>
+      </w:r>
+    </w:p>
+    <w:p>
+      <w:pPr>
+        <w:pStyle w:val="ListParagraph"/>
+        <w:numPr>
+          <w:ilvl w:val="3"/>
+          <w:numId w:val="40"/>
+        </w:numPr>
       </w:pPr>
       <w:r>
         <w:t>Blob image</w:t>
       </w:r>
+    </w:p>
+    <w:p>
+      <w:pPr>
+        <w:pStyle w:val="ListParagraph"/>
+        <w:numPr>
+          <w:ilvl w:val="3"/>
+          <w:numId w:val="40"/>
+        </w:numPr>
+      </w:pPr>
+      <w:r>
+        <w:t xml:space="preserve">Blob Tags (tank, attacker, </w:t>
+      </w:r>
+      <w:proofErr w:type="spellStart"/>
+      <w:r>
+        <w:t>etc</w:t>
+      </w:r>
+      <w:proofErr w:type="spellEnd"/>
+      <w:r>
+        <w:t>)</w:t>
+      </w:r>
+    </w:p>
+    <w:p>
+      <w:pPr>
+        <w:pStyle w:val="ListParagraph"/>
+        <w:numPr>
+          <w:ilvl w:val="3"/>
+          <w:numId w:val="40"/>
+        </w:numPr>
+      </w:pPr>
+      <w:r>
+        <w:t>Sigil</w:t>
+      </w:r>
+    </w:p>
+    <w:p>
+      <w:pPr>
+        <w:pStyle w:val="ListParagraph"/>
+        <w:numPr>
+          <w:ilvl w:val="3"/>
+          <w:numId w:val="40"/>
+        </w:numPr>
+      </w:pPr>
+      <w:r>
+        <w:t>Gender</w:t>
+      </w:r>
+    </w:p>
+    <w:p>
+      <w:pPr>
+        <w:pStyle w:val="ListParagraph"/>
+        <w:numPr>
+          <w:ilvl w:val="3"/>
+          <w:numId w:val="40"/>
+        </w:numPr>
+      </w:pPr>
+      <w:r>
+        <w:t>Name, which can be edited</w:t>
+      </w:r>
+    </w:p>
+    <w:p>
+      <w:pPr>
+        <w:pStyle w:val="ListParagraph"/>
+        <w:numPr>
+          <w:ilvl w:val="2"/>
+          <w:numId w:val="40"/>
+        </w:numPr>
+      </w:pPr>
+      <w:r>
+        <w:t>A Smaller Bottom Section</w:t>
+      </w:r>
+    </w:p>
+    <w:p>
+      <w:pPr>
+        <w:pStyle w:val="ListParagraph"/>
+        <w:numPr>
+          <w:ilvl w:val="3"/>
+          <w:numId w:val="40"/>
+        </w:numPr>
+      </w:pPr>
+      <w:r>
+        <w:t>Rarity and Evolution level (stars)</w:t>
+      </w:r>
+    </w:p>
+    <w:p>
+      <w:pPr>
+        <w:pStyle w:val="ListParagraph"/>
+        <w:numPr>
+          <w:ilvl w:val="3"/>
+          <w:numId w:val="40"/>
+        </w:numPr>
+      </w:pPr>
+      <w:r>
+        <w:t>Blob species name</w:t>
+      </w:r>
+    </w:p>
+    <w:p>
+      <w:pPr>
+        <w:pStyle w:val="ListParagraph"/>
+        <w:numPr>
+          <w:ilvl w:val="3"/>
+          <w:numId w:val="40"/>
+        </w:numPr>
+      </w:pPr>
+      <w:r>
+        <w:t>Progress bar to the next evolution level. Replaced by an evolve button when maxed</w:t>
+      </w:r>
+    </w:p>
+    <w:p>
+      <w:pPr>
+        <w:pStyle w:val="ListParagraph"/>
+        <w:numPr>
+          <w:ilvl w:val="3"/>
+          <w:numId w:val="40"/>
+        </w:numPr>
+      </w:pPr>
+      <w:r>
+        <w:t>Essence button that shows the required essence</w:t>
+      </w:r>
+    </w:p>
+    <w:p>
+      <w:pPr>
+        <w:pStyle w:val="ListParagraph"/>
+        <w:ind w:left="2880"/>
+      </w:pPr>
     </w:p>
     <w:p>
       <w:pPr>
@@ -4564,9 +5333,347 @@
           <w:ilvl w:val="1"/>
           <w:numId w:val="40"/>
         </w:numPr>
-      </w:pPr>
-      <w:r>
-        <w:t>Blob species name</w:t>
+        <w:ind w:left="1080"/>
+      </w:pPr>
+      <w:r>
+        <w:t>Blob Stats Pane on the right contains</w:t>
+      </w:r>
+    </w:p>
+    <w:p>
+      <w:pPr>
+        <w:pStyle w:val="ListParagraph"/>
+        <w:numPr>
+          <w:ilvl w:val="2"/>
+          <w:numId w:val="40"/>
+        </w:numPr>
+        <w:ind w:left="1800"/>
+      </w:pPr>
+      <w:r>
+        <w:t>Stats Tab</w:t>
+      </w:r>
+    </w:p>
+    <w:p>
+      <w:pPr>
+        <w:pStyle w:val="ListParagraph"/>
+        <w:numPr>
+          <w:ilvl w:val="3"/>
+          <w:numId w:val="40"/>
+        </w:numPr>
+        <w:ind w:left="2520"/>
+      </w:pPr>
+      <w:proofErr w:type="spellStart"/>
+      <w:proofErr w:type="gramStart"/>
+      <w:r>
+        <w:t>atk</w:t>
+      </w:r>
+      <w:proofErr w:type="spellEnd"/>
+      <w:proofErr w:type="gramEnd"/>
+      <w:r>
+        <w:t xml:space="preserve">, </w:t>
+      </w:r>
+      <w:proofErr w:type="spellStart"/>
+      <w:r>
+        <w:t>def</w:t>
+      </w:r>
+      <w:proofErr w:type="spellEnd"/>
+      <w:r>
+        <w:t>, health</w:t>
+      </w:r>
+    </w:p>
+    <w:p>
+      <w:pPr>
+        <w:pStyle w:val="ListParagraph"/>
+        <w:numPr>
+          <w:ilvl w:val="3"/>
+          <w:numId w:val="40"/>
+        </w:numPr>
+        <w:ind w:left="2520"/>
+      </w:pPr>
+      <w:proofErr w:type="gramStart"/>
+      <w:r>
+        <w:t>color</w:t>
+      </w:r>
+      <w:proofErr w:type="gramEnd"/>
+      <w:r>
+        <w:t xml:space="preserve"> damage details</w:t>
+      </w:r>
+    </w:p>
+    <w:p>
+      <w:pPr>
+        <w:pStyle w:val="ListParagraph"/>
+        <w:numPr>
+          <w:ilvl w:val="3"/>
+          <w:numId w:val="40"/>
+        </w:numPr>
+        <w:ind w:left="2520"/>
+      </w:pPr>
+      <w:proofErr w:type="gramStart"/>
+      <w:r>
+        <w:t>other</w:t>
+      </w:r>
+      <w:proofErr w:type="gramEnd"/>
+      <w:r>
+        <w:t xml:space="preserve"> statistical data like number of missions, etc.</w:t>
+      </w:r>
+    </w:p>
+    <w:p>
+      <w:pPr>
+        <w:pStyle w:val="ListParagraph"/>
+        <w:numPr>
+          <w:ilvl w:val="2"/>
+          <w:numId w:val="40"/>
+        </w:numPr>
+        <w:ind w:left="1800"/>
+      </w:pPr>
+      <w:r>
+        <w:t>Traits Tab</w:t>
+      </w:r>
+    </w:p>
+    <w:p>
+      <w:pPr>
+        <w:pStyle w:val="ListParagraph"/>
+        <w:numPr>
+          <w:ilvl w:val="3"/>
+          <w:numId w:val="40"/>
+        </w:numPr>
+        <w:ind w:left="2520"/>
+      </w:pPr>
+      <w:r>
+        <w:t>Two sections, each with a table view of the traits</w:t>
+      </w:r>
+    </w:p>
+    <w:p>
+      <w:pPr>
+        <w:pStyle w:val="ListParagraph"/>
+        <w:numPr>
+          <w:ilvl w:val="4"/>
+          <w:numId w:val="40"/>
+        </w:numPr>
+        <w:ind w:left="3240"/>
+      </w:pPr>
+      <w:proofErr w:type="gramStart"/>
+      <w:r>
+        <w:t>active</w:t>
+      </w:r>
+      <w:proofErr w:type="gramEnd"/>
+      <w:r>
+        <w:t xml:space="preserve"> ability</w:t>
+      </w:r>
+    </w:p>
+    <w:p>
+      <w:pPr>
+        <w:pStyle w:val="ListParagraph"/>
+        <w:numPr>
+          <w:ilvl w:val="4"/>
+          <w:numId w:val="40"/>
+        </w:numPr>
+        <w:ind w:left="3240"/>
+      </w:pPr>
+      <w:proofErr w:type="gramStart"/>
+      <w:r>
+        <w:t>passive</w:t>
+      </w:r>
+      <w:proofErr w:type="gramEnd"/>
+      <w:r>
+        <w:t xml:space="preserve"> buffs </w:t>
+      </w:r>
+    </w:p>
+    <w:p>
+      <w:pPr>
+        <w:pStyle w:val="ListParagraph"/>
+        <w:numPr>
+          <w:ilvl w:val="3"/>
+          <w:numId w:val="40"/>
+        </w:numPr>
+        <w:ind w:left="2520"/>
+      </w:pPr>
+      <w:r>
+        <w:t>Each section has cells that show:</w:t>
+      </w:r>
+    </w:p>
+    <w:p>
+      <w:pPr>
+        <w:pStyle w:val="ListParagraph"/>
+        <w:numPr>
+          <w:ilvl w:val="4"/>
+          <w:numId w:val="40"/>
+        </w:numPr>
+        <w:ind w:left="3240"/>
+      </w:pPr>
+      <w:proofErr w:type="gramStart"/>
+      <w:r>
+        <w:t>icon</w:t>
+      </w:r>
+      <w:proofErr w:type="gramEnd"/>
+      <w:r>
+        <w:t xml:space="preserve">, name, level, </w:t>
+      </w:r>
+      <w:r>
+        <w:t>honing requirements, hone</w:t>
+      </w:r>
+      <w:r>
+        <w:t xml:space="preserve"> button</w:t>
+      </w:r>
+    </w:p>
+    <w:p>
+      <w:pPr>
+        <w:pStyle w:val="ListParagraph"/>
+        <w:numPr>
+          <w:ilvl w:val="4"/>
+          <w:numId w:val="40"/>
+        </w:numPr>
+        <w:ind w:left="3240"/>
+      </w:pPr>
+      <w:proofErr w:type="gramStart"/>
+      <w:r>
+        <w:t>holding</w:t>
+      </w:r>
+      <w:proofErr w:type="gramEnd"/>
+      <w:r>
+        <w:t xml:space="preserve"> on each cell will display a context menu with details</w:t>
+      </w:r>
+    </w:p>
+    <w:p>
+      <w:pPr>
+        <w:pStyle w:val="ListParagraph"/>
+        <w:numPr>
+          <w:ilvl w:val="5"/>
+          <w:numId w:val="40"/>
+        </w:numPr>
+        <w:ind w:left="3960"/>
+      </w:pPr>
+      <w:proofErr w:type="gramStart"/>
+      <w:r>
+        <w:t>name</w:t>
+      </w:r>
+      <w:proofErr w:type="gramEnd"/>
+      <w:r>
+        <w:t>, description, cool down</w:t>
+      </w:r>
+    </w:p>
+    <w:p>
+      <w:pPr>
+        <w:pStyle w:val="ListParagraph"/>
+        <w:numPr>
+          <w:ilvl w:val="2"/>
+          <w:numId w:val="40"/>
+        </w:numPr>
+        <w:ind w:left="1800"/>
+      </w:pPr>
+      <w:r>
+        <w:t>Genes Tab</w:t>
+      </w:r>
+    </w:p>
+    <w:p>
+      <w:pPr>
+        <w:pStyle w:val="ListParagraph"/>
+        <w:numPr>
+          <w:ilvl w:val="3"/>
+          <w:numId w:val="40"/>
+        </w:numPr>
+        <w:ind w:left="2520"/>
+      </w:pPr>
+      <w:r>
+        <w:lastRenderedPageBreak/>
+        <w:t>Table view of all genes</w:t>
+      </w:r>
+    </w:p>
+    <w:p>
+      <w:pPr>
+        <w:pStyle w:val="ListParagraph"/>
+        <w:numPr>
+          <w:ilvl w:val="3"/>
+          <w:numId w:val="40"/>
+        </w:numPr>
+        <w:ind w:left="2520"/>
+      </w:pPr>
+      <w:r>
+        <w:t>Each cell shows</w:t>
+      </w:r>
+    </w:p>
+    <w:p>
+      <w:pPr>
+        <w:pStyle w:val="ListParagraph"/>
+        <w:numPr>
+          <w:ilvl w:val="4"/>
+          <w:numId w:val="40"/>
+        </w:numPr>
+        <w:ind w:left="3240"/>
+      </w:pPr>
+      <w:r>
+        <w:t>Icon, Name, gene point bar</w:t>
+      </w:r>
+    </w:p>
+    <w:p>
+      <w:pPr>
+        <w:pStyle w:val="ListParagraph"/>
+        <w:numPr>
+          <w:ilvl w:val="2"/>
+          <w:numId w:val="40"/>
+        </w:numPr>
+        <w:ind w:left="1800"/>
+      </w:pPr>
+      <w:r>
+        <w:t>Harvest Tab</w:t>
+      </w:r>
+    </w:p>
+    <w:p>
+      <w:pPr>
+        <w:pStyle w:val="ListParagraph"/>
+        <w:numPr>
+          <w:ilvl w:val="3"/>
+          <w:numId w:val="40"/>
+        </w:numPr>
+        <w:ind w:left="2520"/>
+      </w:pPr>
+      <w:r>
+        <w:t>+Essence yield</w:t>
+      </w:r>
+    </w:p>
+    <w:p>
+      <w:pPr>
+        <w:pStyle w:val="ListParagraph"/>
+        <w:numPr>
+          <w:ilvl w:val="3"/>
+          <w:numId w:val="40"/>
+        </w:numPr>
+        <w:ind w:left="2520"/>
+      </w:pPr>
+      <w:r>
+        <w:t>Total of that essence you already have</w:t>
+      </w:r>
+    </w:p>
+    <w:p>
+      <w:pPr>
+        <w:pStyle w:val="ListParagraph"/>
+        <w:numPr>
+          <w:ilvl w:val="3"/>
+          <w:numId w:val="40"/>
+        </w:numPr>
+        <w:ind w:left="2520"/>
+      </w:pPr>
+      <w:r>
+        <w:t>Harvest button</w:t>
+      </w:r>
+    </w:p>
+    <w:p>
+      <w:pPr>
+        <w:pStyle w:val="Heading2"/>
+      </w:pPr>
+      <w:r>
+        <w:t>Enhancing Blobs</w:t>
+      </w:r>
+    </w:p>
+    <w:p>
+      <w:pPr>
+        <w:pStyle w:val="ListParagraph"/>
+        <w:numPr>
+          <w:ilvl w:val="0"/>
+          <w:numId w:val="40"/>
+        </w:numPr>
+      </w:pPr>
+      <w:r>
+        <w:t>Honing a Trait</w:t>
       </w:r>
     </w:p>
     <w:p>
@@ -4578,7 +5685,7 @@
         </w:numPr>
       </w:pPr>
       <w:r>
-        <w:t>Blob Tags (tank, attacker, etc)</w:t>
+        <w:t>Go to the traits tab and press the hone button</w:t>
       </w:r>
     </w:p>
     <w:p>
@@ -4590,7 +5697,19 @@
         </w:numPr>
       </w:pPr>
       <w:r>
-        <w:t>Rarity and Evolution level (stars)</w:t>
+        <w:t>Confirm the cost</w:t>
+      </w:r>
+    </w:p>
+    <w:p>
+      <w:pPr>
+        <w:pStyle w:val="ListParagraph"/>
+        <w:numPr>
+          <w:ilvl w:val="0"/>
+          <w:numId w:val="40"/>
+        </w:numPr>
+      </w:pPr>
+      <w:r>
+        <w:t>Evolving a Blob</w:t>
       </w:r>
     </w:p>
     <w:p>
@@ -4602,7 +5721,10 @@
         </w:numPr>
       </w:pPr>
       <w:r>
-        <w:t>Sigil</w:t>
+        <w:t>On the left pane,</w:t>
+      </w:r>
+      <w:r>
+        <w:t xml:space="preserve"> tap on the essence button to begin feeding essences</w:t>
       </w:r>
     </w:p>
     <w:p>
@@ -4614,19 +5736,40 @@
         </w:numPr>
       </w:pPr>
       <w:r>
-        <w:t>Gender</w:t>
-      </w:r>
-    </w:p>
-    <w:p>
-      <w:pPr>
-        <w:pStyle w:val="ListParagraph"/>
-        <w:numPr>
-          <w:ilvl w:val="0"/>
+        <w:t xml:space="preserve">The </w:t>
+      </w:r>
+      <w:r>
+        <w:rPr>
+          <w:b/>
+        </w:rPr>
+        <w:t>feed essence menu</w:t>
+      </w:r>
+      <w:r>
+        <w:t xml:space="preserve"> appears</w:t>
+      </w:r>
+    </w:p>
+    <w:p>
+      <w:pPr>
+        <w:pStyle w:val="ListParagraph"/>
+        <w:numPr>
+          <w:ilvl w:val="2"/>
           <w:numId w:val="40"/>
         </w:numPr>
       </w:pPr>
       <w:r>
-        <w:t>Blob Stats Pane on the right contains</w:t>
+        <w:t>Left side displays all essences as they appear in the inventory menu, tap each to transfer to right side</w:t>
+      </w:r>
+    </w:p>
+    <w:p>
+      <w:pPr>
+        <w:pStyle w:val="ListParagraph"/>
+        <w:numPr>
+          <w:ilvl w:val="2"/>
+          <w:numId w:val="40"/>
+        </w:numPr>
+      </w:pPr>
+      <w:r>
+        <w:t>Right side displays all essence to be consumed and the evolution progress bar below. Beside it is a confirm button.</w:t>
       </w:r>
     </w:p>
     <w:p>
@@ -4638,43 +5781,13 @@
         </w:numPr>
       </w:pPr>
       <w:r>
-        <w:t>Stats Tab</w:t>
-      </w:r>
-    </w:p>
-    <w:p>
-      <w:pPr>
-        <w:pStyle w:val="ListParagraph"/>
-        <w:numPr>
-          <w:ilvl w:val="2"/>
-          <w:numId w:val="40"/>
-        </w:numPr>
-      </w:pPr>
-      <w:r>
-        <w:t>atk, def, health</w:t>
-      </w:r>
-    </w:p>
-    <w:p>
-      <w:pPr>
-        <w:pStyle w:val="ListParagraph"/>
-        <w:numPr>
-          <w:ilvl w:val="2"/>
-          <w:numId w:val="40"/>
-        </w:numPr>
-      </w:pPr>
-      <w:r>
-        <w:t>color damage details</w:t>
-      </w:r>
-    </w:p>
-    <w:p>
-      <w:pPr>
-        <w:pStyle w:val="ListParagraph"/>
-        <w:numPr>
-          <w:ilvl w:val="2"/>
-          <w:numId w:val="40"/>
-        </w:numPr>
-      </w:pPr>
-      <w:r>
-        <w:t>other statistical data like number of missions, etc.</w:t>
+        <w:t>Feed the blob the la</w:t>
+      </w:r>
+      <w:r>
+        <w:t>st remaining required essence, which displays the Evolve button</w:t>
+      </w:r>
+      <w:r>
+        <w:t xml:space="preserve"> </w:t>
       </w:r>
     </w:p>
     <w:p>
@@ -4686,97 +5799,7 @@
         </w:numPr>
       </w:pPr>
       <w:r>
-        <w:t>Traits Tab</w:t>
-      </w:r>
-    </w:p>
-    <w:p>
-      <w:pPr>
-        <w:pStyle w:val="ListParagraph"/>
-        <w:numPr>
-          <w:ilvl w:val="2"/>
-          <w:numId w:val="40"/>
-        </w:numPr>
-      </w:pPr>
-      <w:r>
-        <w:t>Two sections, each with a table view of the traits</w:t>
-      </w:r>
-    </w:p>
-    <w:p>
-      <w:pPr>
-        <w:pStyle w:val="ListParagraph"/>
-        <w:numPr>
-          <w:ilvl w:val="3"/>
-          <w:numId w:val="40"/>
-        </w:numPr>
-      </w:pPr>
-      <w:r>
-        <w:t>active ability</w:t>
-      </w:r>
-    </w:p>
-    <w:p>
-      <w:pPr>
-        <w:pStyle w:val="ListParagraph"/>
-        <w:numPr>
-          <w:ilvl w:val="3"/>
-          <w:numId w:val="40"/>
-        </w:numPr>
-      </w:pPr>
-      <w:r>
-        <w:t xml:space="preserve">passive buffs </w:t>
-      </w:r>
-    </w:p>
-    <w:p>
-      <w:pPr>
-        <w:pStyle w:val="ListParagraph"/>
-        <w:numPr>
-          <w:ilvl w:val="2"/>
-          <w:numId w:val="40"/>
-        </w:numPr>
-      </w:pPr>
-      <w:r>
-        <w:t>Each section has cells that show:</w:t>
-      </w:r>
-    </w:p>
-    <w:p>
-      <w:pPr>
-        <w:pStyle w:val="ListParagraph"/>
-        <w:numPr>
-          <w:ilvl w:val="3"/>
-          <w:numId w:val="40"/>
-        </w:numPr>
-      </w:pPr>
-      <w:r>
-        <w:t xml:space="preserve">icon, name, level, </w:t>
-      </w:r>
-      <w:r>
-        <w:t>honing requirements, hone</w:t>
-      </w:r>
-      <w:r>
-        <w:t xml:space="preserve"> button</w:t>
-      </w:r>
-    </w:p>
-    <w:p>
-      <w:pPr>
-        <w:pStyle w:val="ListParagraph"/>
-        <w:numPr>
-          <w:ilvl w:val="3"/>
-          <w:numId w:val="40"/>
-        </w:numPr>
-      </w:pPr>
-      <w:r>
-        <w:t>holding on each cell will display a context menu with details</w:t>
-      </w:r>
-    </w:p>
-    <w:p>
-      <w:pPr>
-        <w:pStyle w:val="ListParagraph"/>
-        <w:numPr>
-          <w:ilvl w:val="4"/>
-          <w:numId w:val="40"/>
-        </w:numPr>
-      </w:pPr>
-      <w:r>
-        <w:t>name, description, cool down</w:t>
+        <w:t>Press the Evolve button</w:t>
       </w:r>
     </w:p>
     <w:p>
@@ -4788,144 +5811,7 @@
         </w:numPr>
       </w:pPr>
       <w:r>
-        <w:t>Genes Tab</w:t>
-      </w:r>
-    </w:p>
-    <w:p>
-      <w:pPr>
-        <w:pStyle w:val="ListParagraph"/>
-        <w:numPr>
-          <w:ilvl w:val="2"/>
-          <w:numId w:val="40"/>
-        </w:numPr>
-      </w:pPr>
-      <w:r>
-        <w:t>Table view of all genes</w:t>
-      </w:r>
-    </w:p>
-    <w:p>
-      <w:pPr>
-        <w:pStyle w:val="ListParagraph"/>
-        <w:numPr>
-          <w:ilvl w:val="2"/>
-          <w:numId w:val="40"/>
-        </w:numPr>
-      </w:pPr>
-      <w:r>
-        <w:t>Each cell shows</w:t>
-      </w:r>
-    </w:p>
-    <w:p>
-      <w:pPr>
-        <w:pStyle w:val="ListParagraph"/>
-        <w:numPr>
-          <w:ilvl w:val="3"/>
-          <w:numId w:val="40"/>
-        </w:numPr>
-      </w:pPr>
-      <w:r>
-        <w:t>Icon, Name, gene point bar</w:t>
-      </w:r>
-    </w:p>
-    <w:p>
-      <w:pPr>
-        <w:pStyle w:val="ListParagraph"/>
-        <w:numPr>
-          <w:ilvl w:val="1"/>
-          <w:numId w:val="40"/>
-        </w:numPr>
-      </w:pPr>
-      <w:r>
-        <w:t>Harvest Tab</w:t>
-      </w:r>
-    </w:p>
-    <w:p>
-      <w:pPr>
-        <w:pStyle w:val="ListParagraph"/>
-        <w:numPr>
-          <w:ilvl w:val="2"/>
-          <w:numId w:val="40"/>
-        </w:numPr>
-      </w:pPr>
-      <w:r>
-        <w:t>+Essence yield</w:t>
-      </w:r>
-    </w:p>
-    <w:p>
-      <w:pPr>
-        <w:pStyle w:val="ListParagraph"/>
-        <w:numPr>
-          <w:ilvl w:val="2"/>
-          <w:numId w:val="40"/>
-        </w:numPr>
-      </w:pPr>
-      <w:r>
-        <w:t>Total of that essence you already have</w:t>
-      </w:r>
-    </w:p>
-    <w:p>
-      <w:pPr>
-        <w:pStyle w:val="ListParagraph"/>
-        <w:numPr>
-          <w:ilvl w:val="2"/>
-          <w:numId w:val="40"/>
-        </w:numPr>
-      </w:pPr>
-      <w:r>
-        <w:t>Harvest button</w:t>
-      </w:r>
-    </w:p>
-    <w:p>
-      <w:pPr>
-        <w:pStyle w:val="ListParagraph"/>
-        <w:numPr>
-          <w:ilvl w:val="0"/>
-          <w:numId w:val="40"/>
-        </w:numPr>
-      </w:pPr>
-      <w:r>
-        <w:t>To Hone a trait:</w:t>
-      </w:r>
-    </w:p>
-    <w:p>
-      <w:pPr>
-        <w:pStyle w:val="ListParagraph"/>
-        <w:numPr>
-          <w:ilvl w:val="1"/>
-          <w:numId w:val="40"/>
-        </w:numPr>
-      </w:pPr>
-      <w:r>
-        <w:t>Go to the traits tab and press the hone button</w:t>
-      </w:r>
-    </w:p>
-    <w:p>
-      <w:pPr>
-        <w:pStyle w:val="ListParagraph"/>
-        <w:numPr>
-          <w:ilvl w:val="1"/>
-          <w:numId w:val="40"/>
-        </w:numPr>
-      </w:pPr>
-      <w:r>
-        <w:t>Confirm</w:t>
-      </w:r>
-      <w:bookmarkStart w:id="0" w:name="_GoBack"/>
-      <w:bookmarkEnd w:id="0"/>
-      <w:r>
-        <w:t xml:space="preserve"> the cost</w:t>
-      </w:r>
-    </w:p>
-    <w:p>
-      <w:pPr>
-        <w:pStyle w:val="ListParagraph"/>
-        <w:numPr>
-          <w:ilvl w:val="0"/>
-          <w:numId w:val="40"/>
-        </w:numPr>
-      </w:pPr>
-      <w:r>
-        <w:t>&lt;TODO&gt; Which button to tap in order to evolve?</w:t>
+        <w:t>Confirm cost to begin the evolution process</w:t>
       </w:r>
     </w:p>
     <w:p>
@@ -4951,7 +5837,6 @@
         </w:rPr>
       </w:pPr>
       <w:r>
-        <w:lastRenderedPageBreak/>
         <w:br w:type="page"/>
       </w:r>
     </w:p>
@@ -4979,12 +5864,22 @@
     </w:p>
     <w:p>
       <w:r>
-        <w:t>Describe the importance of monsters in the game, the types of monsters. Their fields.</w:t>
-      </w:r>
-    </w:p>
-    <w:p>
-      <w:r>
-        <w:t>Desctibe how they can be encountered and fought, what they yield and how they progress to be more difficult.</w:t>
+        <w:t xml:space="preserve">Describe the importance of monsters in the game, the types of monsters. </w:t>
+      </w:r>
+      <w:proofErr w:type="gramStart"/>
+      <w:r>
+        <w:t>Their fields.</w:t>
+      </w:r>
+      <w:proofErr w:type="gramEnd"/>
+    </w:p>
+    <w:p>
+      <w:proofErr w:type="spellStart"/>
+      <w:r>
+        <w:t>Desctibe</w:t>
+      </w:r>
+      <w:proofErr w:type="spellEnd"/>
+      <w:r>
+        <w:t xml:space="preserve"> how they can be encountered and fought, what they yield and how they progress to be more difficult.</w:t>
       </w:r>
     </w:p>
     <w:p>
@@ -4997,8 +5892,37 @@
     </w:p>
     <w:p>
       <w:r>
-        <w:t>Describe what can be found when you open the store menu. Random deals, catered deals. What are the diff categories of the store. The dollar to gold ration and the valaue of all rescources in terms of gold.</w:t>
-      </w:r>
+        <w:t xml:space="preserve">Describe what can be found when you open the store menu. Random deals, catered deals. What are the diff categories of the </w:t>
+      </w:r>
+      <w:proofErr w:type="gramStart"/>
+      <w:r>
+        <w:t>store.</w:t>
+      </w:r>
+      <w:proofErr w:type="gramEnd"/>
+      <w:r>
+        <w:t xml:space="preserve"> </w:t>
+      </w:r>
+      <w:proofErr w:type="gramStart"/>
+      <w:r>
+        <w:t xml:space="preserve">The dollar to gold ration and the </w:t>
+      </w:r>
+      <w:proofErr w:type="spellStart"/>
+      <w:r>
+        <w:t>valaue</w:t>
+      </w:r>
+      <w:proofErr w:type="spellEnd"/>
+      <w:r>
+        <w:t xml:space="preserve"> of all </w:t>
+      </w:r>
+      <w:proofErr w:type="spellStart"/>
+      <w:r>
+        <w:t>rescources</w:t>
+      </w:r>
+      <w:proofErr w:type="spellEnd"/>
+      <w:r>
+        <w:t xml:space="preserve"> in terms of gold.</w:t>
+      </w:r>
+      <w:proofErr w:type="gramEnd"/>
     </w:p>
     <w:p/>
     <w:p>
@@ -5190,7 +6114,7 @@
         </w:numPr>
       </w:pPr>
       <w:r>
-        <w:t>Settings Menu</w:t>
+        <w:t xml:space="preserve">Settings </w:t>
       </w:r>
     </w:p>
     <w:p>
@@ -5202,7 +6126,7 @@
         </w:numPr>
       </w:pPr>
       <w:r>
-        <w:t>Inventory Menu</w:t>
+        <w:t xml:space="preserve">Inventory </w:t>
       </w:r>
     </w:p>
     <w:p>
@@ -5214,7 +6138,7 @@
         </w:numPr>
       </w:pPr>
       <w:r>
-        <w:t>Team Management Menu</w:t>
+        <w:t>Team Management</w:t>
       </w:r>
     </w:p>
     <w:p>
@@ -5238,7 +6162,13 @@
         </w:numPr>
       </w:pPr>
       <w:r>
-        <w:t>Quest Menu</w:t>
+        <w:t>Quest</w:t>
+      </w:r>
+      <w:r>
+        <w:t xml:space="preserve"> End</w:t>
+      </w:r>
+      <w:r>
+        <w:t xml:space="preserve"> Summary </w:t>
       </w:r>
     </w:p>
     <w:p>
@@ -5250,7 +6180,7 @@
         </w:numPr>
       </w:pPr>
       <w:r>
-        <w:t>Loot Menu</w:t>
+        <w:t>Sell Menu – for Monster Parts</w:t>
       </w:r>
     </w:p>
     <w:p>
@@ -5262,8 +6192,78 @@
         </w:numPr>
       </w:pPr>
       <w:r>
-        <w:t>Quest Summary Menu</w:t>
-      </w:r>
+        <w:t>Feed essence menu – Variation on Sell Menu</w:t>
+      </w:r>
+    </w:p>
+    <w:p>
+      <w:pPr>
+        <w:pStyle w:val="ListParagraph"/>
+      </w:pPr>
+    </w:p>
+    <w:p>
+      <w:pPr>
+        <w:pStyle w:val="Heading2"/>
+      </w:pPr>
+      <w:r>
+        <w:t>List of all Popups</w:t>
+      </w:r>
+    </w:p>
+    <w:p>
+      <w:pPr>
+        <w:pStyle w:val="ListParagraph"/>
+        <w:numPr>
+          <w:ilvl w:val="0"/>
+          <w:numId w:val="44"/>
+        </w:numPr>
+      </w:pPr>
+      <w:r>
+        <w:t xml:space="preserve">Ability context </w:t>
+      </w:r>
+    </w:p>
+    <w:p>
+      <w:pPr>
+        <w:pStyle w:val="ListParagraph"/>
+        <w:numPr>
+          <w:ilvl w:val="0"/>
+          <w:numId w:val="44"/>
+        </w:numPr>
+      </w:pPr>
+      <w:r>
+        <w:t xml:space="preserve">Loot </w:t>
+      </w:r>
+    </w:p>
+    <w:p>
+      <w:pPr>
+        <w:pStyle w:val="Heading2"/>
+      </w:pPr>
+      <w:r>
+        <w:t>Special UI</w:t>
+      </w:r>
+    </w:p>
+    <w:p>
+      <w:pPr>
+        <w:pStyle w:val="ListParagraph"/>
+        <w:numPr>
+          <w:ilvl w:val="0"/>
+          <w:numId w:val="45"/>
+        </w:numPr>
+      </w:pPr>
+      <w:r>
+        <w:t xml:space="preserve">Evolution Cut Scene </w:t>
+      </w:r>
+      <w:proofErr w:type="gramStart"/>
+      <w:r>
+        <w:t>-   based</w:t>
+      </w:r>
+      <w:proofErr w:type="gramEnd"/>
+      <w:r>
+        <w:t xml:space="preserve"> on Clash Royale level ups</w:t>
+      </w:r>
+    </w:p>
+    <w:p>
+      <w:pPr>
+        <w:pStyle w:val="ListParagraph"/>
+      </w:pPr>
     </w:p>
     <w:p>
       <w:pPr>
@@ -5434,7 +6434,15 @@
         <w:t>Team Management Menu</w:t>
       </w:r>
       <w:r>
-        <w:t xml:space="preserve"> (todo)</w:t>
+        <w:t xml:space="preserve"> (</w:t>
+      </w:r>
+      <w:proofErr w:type="spellStart"/>
+      <w:r>
+        <w:t>todo</w:t>
+      </w:r>
+      <w:proofErr w:type="spellEnd"/>
+      <w:r>
+        <w:t>)</w:t>
       </w:r>
     </w:p>
     <w:p>
@@ -5446,6 +6454,7 @@
         </w:numPr>
       </w:pPr>
       <w:r>
+        <w:lastRenderedPageBreak/>
         <w:t>Choose Blobs Menu (no tray)</w:t>
       </w:r>
     </w:p>
@@ -5465,7 +6474,15 @@
         <w:t xml:space="preserve"> Menu</w:t>
       </w:r>
       <w:r>
-        <w:t xml:space="preserve"> (todo)</w:t>
+        <w:t xml:space="preserve"> (</w:t>
+      </w:r>
+      <w:proofErr w:type="spellStart"/>
+      <w:r>
+        <w:t>todo</w:t>
+      </w:r>
+      <w:proofErr w:type="spellEnd"/>
+      <w:r>
+        <w:t>)</w:t>
       </w:r>
     </w:p>
     <w:p>
@@ -5481,7 +6498,15 @@
         <w:t>Shop Menu</w:t>
       </w:r>
       <w:r>
-        <w:t xml:space="preserve"> (todo)</w:t>
+        <w:t xml:space="preserve"> (</w:t>
+      </w:r>
+      <w:proofErr w:type="spellStart"/>
+      <w:r>
+        <w:t>todo</w:t>
+      </w:r>
+      <w:proofErr w:type="spellEnd"/>
+      <w:r>
+        <w:t>)</w:t>
       </w:r>
     </w:p>
     <w:p>
@@ -5494,7 +6519,15 @@
         <w:ind w:left="1080"/>
       </w:pPr>
       <w:r>
-        <w:t>Settings Menu (todo)</w:t>
+        <w:t>Settings Menu (</w:t>
+      </w:r>
+      <w:proofErr w:type="spellStart"/>
+      <w:r>
+        <w:t>todo</w:t>
+      </w:r>
+      <w:proofErr w:type="spellEnd"/>
+      <w:r>
+        <w:t>)</w:t>
       </w:r>
     </w:p>
     <w:p>
@@ -5507,7 +6540,15 @@
         <w:ind w:left="1080"/>
       </w:pPr>
       <w:r>
-        <w:t>Inventory Menu (todo)</w:t>
+        <w:t>Inventory Menu (</w:t>
+      </w:r>
+      <w:proofErr w:type="spellStart"/>
+      <w:r>
+        <w:t>todo</w:t>
+      </w:r>
+      <w:proofErr w:type="spellEnd"/>
+      <w:r>
+        <w:t>)</w:t>
       </w:r>
     </w:p>
     <w:p>
@@ -5555,7 +6596,6 @@
         <w:ind w:left="2520"/>
       </w:pPr>
       <w:r>
-        <w:lastRenderedPageBreak/>
         <w:t>Choose Blob</w:t>
       </w:r>
       <w:r>
@@ -5657,12 +6697,14 @@
           <w:b/>
         </w:rPr>
       </w:pPr>
+      <w:proofErr w:type="gramStart"/>
       <w:r>
         <w:rPr>
           <w:b/>
         </w:rPr>
         <w:t>inbox</w:t>
       </w:r>
+      <w:proofErr w:type="gramEnd"/>
     </w:p>
     <w:p>
       <w:pPr>
@@ -5694,6 +6736,213 @@
     </w:p>
     <w:p>
       <w:pPr>
+        <w:pStyle w:val="Heading2"/>
+      </w:pPr>
+      <w:r>
+        <w:lastRenderedPageBreak/>
+        <w:t>Detailed Overview</w:t>
+      </w:r>
+      <w:r>
+        <w:t xml:space="preserve"> (obsolete, use as reference)</w:t>
+      </w:r>
+    </w:p>
+    <w:p>
+      <w:pPr>
+        <w:pStyle w:val="BodyTextFirstIndent2"/>
+      </w:pPr>
+      <w:proofErr w:type="gramStart"/>
+      <w:r>
+        <w:t>Blobs is</w:t>
+      </w:r>
+      <w:proofErr w:type="gramEnd"/>
+      <w:r>
+        <w:t xml:space="preserve"> a game about </w:t>
+      </w:r>
+      <w:r>
+        <w:rPr>
+          <w:b/>
+        </w:rPr>
+        <w:t>breeding</w:t>
+      </w:r>
+      <w:r>
+        <w:t xml:space="preserve"> creatures called blobs. Blobs use their unique abilities to </w:t>
+      </w:r>
+      <w:r>
+        <w:rPr>
+          <w:b/>
+        </w:rPr>
+        <w:t>quest</w:t>
+      </w:r>
+      <w:r>
+        <w:t xml:space="preserve"> and gain items. These items are used to advance your blobs and aid in further breeding better blobs. The ability to beat quests is dependent on how advanced your blobs are.</w:t>
+      </w:r>
+    </w:p>
+    <w:p>
+      <w:pPr>
+        <w:pStyle w:val="BodyTextFirstIndent2"/>
+      </w:pPr>
+      <w:r>
+        <w:t>Quests are all about to discovering monsters in the wild and then successfully beating them for loot that will enhance your blobs</w:t>
+      </w:r>
+    </w:p>
+    <w:p>
+      <w:pPr>
+        <w:pStyle w:val="BodyTextFirstIndent2"/>
+      </w:pPr>
+    </w:p>
+    <w:p>
+      <w:pPr>
+        <w:pStyle w:val="BodyTextFirstIndent2"/>
+      </w:pPr>
+      <w:r>
+        <w:t xml:space="preserve">Blobs </w:t>
+      </w:r>
+      <w:proofErr w:type="gramStart"/>
+      <w:r>
+        <w:t>posses</w:t>
+      </w:r>
+      <w:proofErr w:type="gramEnd"/>
+      <w:r>
+        <w:t xml:space="preserve"> </w:t>
+      </w:r>
+      <w:r>
+        <w:rPr>
+          <w:b/>
+        </w:rPr>
+        <w:t>genes</w:t>
+      </w:r>
+      <w:r>
+        <w:t xml:space="preserve"> that give them special abilities. </w:t>
+      </w:r>
+      <w:r>
+        <w:rPr>
+          <w:b/>
+        </w:rPr>
+        <w:t>Genes</w:t>
+      </w:r>
+      <w:r>
+        <w:t xml:space="preserve"> bestow abilities that the blob can immediately utilize in combat such as passive buffs, team buffs, activated abilities, or even super moves. A blob may have many genes but only one will be initially active on birth. A blob can activate other genes as the blob increases in level. To activate other genes, the blob must consume the required monster parts the gene needs.</w:t>
+      </w:r>
+    </w:p>
+    <w:p>
+      <w:pPr>
+        <w:pStyle w:val="BodyTextFirstIndent2"/>
+      </w:pPr>
+      <w:r>
+        <w:rPr>
+          <w:b/>
+        </w:rPr>
+        <w:t xml:space="preserve">Genes are passed </w:t>
+      </w:r>
+      <w:r>
+        <w:t>on to an offspring only by starting a breeding program. Children will inherit a mixture of the parent’s genes. When a breeding program concludes, the player must choose which offspring to keep. They will be presented with 3 choices per birthing female in the program. Judgment will commonly be based on color, sigil, and initial active gene as well as other inactive genes the blob may posses.</w:t>
+      </w:r>
+    </w:p>
+    <w:p>
+      <w:pPr>
+        <w:pStyle w:val="BodyTextFirstIndent2"/>
+      </w:pPr>
+      <w:r>
+        <w:t xml:space="preserve">Unwanted blobs can be broken down into resources through </w:t>
+      </w:r>
+      <w:r>
+        <w:rPr>
+          <w:b/>
+        </w:rPr>
+        <w:t>harvesting</w:t>
+      </w:r>
+      <w:r>
+        <w:t xml:space="preserve"> them. Harvesting a blob yields </w:t>
+      </w:r>
+      <w:proofErr w:type="gramStart"/>
+      <w:r>
+        <w:rPr>
+          <w:b/>
+        </w:rPr>
+        <w:t>essence</w:t>
+      </w:r>
+      <w:r>
+        <w:t xml:space="preserve"> which</w:t>
+      </w:r>
+      <w:proofErr w:type="gramEnd"/>
+      <w:r>
+        <w:t xml:space="preserve"> is used to level up blobs. Essence also comes from quest bosses.</w:t>
+      </w:r>
+    </w:p>
+    <w:p>
+      <w:pPr>
+        <w:pStyle w:val="BodyTextFirstIndent2"/>
+      </w:pPr>
+      <w:r>
+        <w:t xml:space="preserve">Blobs also have a </w:t>
+      </w:r>
+      <w:r>
+        <w:rPr>
+          <w:b/>
+        </w:rPr>
+        <w:t>rarity</w:t>
+      </w:r>
+      <w:r>
+        <w:t xml:space="preserve"> value to them, the more rare a blob is the more activated </w:t>
+      </w:r>
+      <w:proofErr w:type="gramStart"/>
+      <w:r>
+        <w:t>genes</w:t>
+      </w:r>
+      <w:proofErr w:type="gramEnd"/>
+      <w:r>
+        <w:t xml:space="preserve"> they may have. </w:t>
+      </w:r>
+      <w:proofErr w:type="gramStart"/>
+      <w:r>
+        <w:t>2 for common blobs, 3 for rare blobs, 4 for epic blobs, and 5 for legendary blobs.</w:t>
+      </w:r>
+      <w:proofErr w:type="gramEnd"/>
+      <w:r>
+        <w:t xml:space="preserve"> Rarity of a blob is determined at random. A blob born with less than 3 genes will never be rare, and a blob born with less that 4 genes will never be epic, and so on.</w:t>
+      </w:r>
+    </w:p>
+    <w:p>
+      <w:pPr>
+        <w:pStyle w:val="BodyTextFirstIndent2"/>
+      </w:pPr>
+      <w:r>
+        <w:t xml:space="preserve">All blobs initially start out as the generic “Blob” </w:t>
+      </w:r>
+      <w:r>
+        <w:rPr>
+          <w:b/>
+        </w:rPr>
+        <w:t>species</w:t>
+      </w:r>
+      <w:r>
+        <w:t>. New species genes may be unlocked through the store as the game progresses. Once unlocked, the player may purchase new species genes and add them as potential genes to blobs. Only one species gene may be applied to a blob. Different species will posses unique appearances to differentiate them from each other as well as starting bonus stats for the blob.</w:t>
+      </w:r>
+    </w:p>
+    <w:p>
+      <w:pPr>
+        <w:pStyle w:val="BodyTextFirstIndent2"/>
+      </w:pPr>
+      <w:r>
+        <w:t xml:space="preserve">Blobs need to mature before they can breed. Blobs will reach adulthood once they have been on 3 missions. This will allow the player to carefully choose which blobs are worth investing in and which need to be sold. Blobs that reach adulthood are given random names. Blobs will reach that status of Elder once they have been on 100 missions. Elder blobs can be sent to the Elder Hall, the more elders in there, the more passive bonuses get applied to all blobs across the board. </w:t>
+      </w:r>
+      <w:proofErr w:type="gramStart"/>
+      <w:r>
+        <w:t>for</w:t>
+      </w:r>
+      <w:proofErr w:type="gramEnd"/>
+      <w:r>
+        <w:t xml:space="preserve"> example you may need 10 elders to increase attacks of all blobs by 1%, and 20 elders to increase all armor of blobs by 1%.</w:t>
+      </w:r>
+    </w:p>
+    <w:p>
+      <w:pPr>
+        <w:pStyle w:val="BodyTextFirstIndent2"/>
+      </w:pPr>
+    </w:p>
+    <w:p/>
+    <w:p>
+      <w:pPr>
         <w:rPr>
           <w:rFonts w:asciiTheme="majorHAnsi" w:eastAsiaTheme="majorEastAsia" w:hAnsiTheme="majorHAnsi" w:cstheme="majorBidi"/>
           <w:b/>
@@ -5704,180 +6953,15 @@
         </w:rPr>
       </w:pPr>
       <w:r>
+        <w:br w:type="page"/>
+      </w:r>
+    </w:p>
+    <w:p>
+      <w:pPr>
+        <w:pStyle w:val="Heading2"/>
+      </w:pPr>
+      <w:r>
         <w:lastRenderedPageBreak/>
-        <w:br w:type="page"/>
-      </w:r>
-    </w:p>
-    <w:p>
-      <w:pPr>
-        <w:pStyle w:val="Heading2"/>
-      </w:pPr>
-      <w:r>
-        <w:lastRenderedPageBreak/>
-        <w:t>Detailed Overview</w:t>
-      </w:r>
-      <w:r>
-        <w:t xml:space="preserve"> (obsolete, use as reference)</w:t>
-      </w:r>
-    </w:p>
-    <w:p>
-      <w:pPr>
-        <w:pStyle w:val="BodyTextFirstIndent2"/>
-      </w:pPr>
-      <w:r>
-        <w:t xml:space="preserve">Blobs is a game about </w:t>
-      </w:r>
-      <w:r>
-        <w:rPr>
-          <w:b/>
-        </w:rPr>
-        <w:t>breeding</w:t>
-      </w:r>
-      <w:r>
-        <w:t xml:space="preserve"> creatures called blobs. Blobs use their unique abilities to </w:t>
-      </w:r>
-      <w:r>
-        <w:rPr>
-          <w:b/>
-        </w:rPr>
-        <w:t>quest</w:t>
-      </w:r>
-      <w:r>
-        <w:t xml:space="preserve"> and gain items. These items are used to advance your blobs and aid in further breeding better blobs. The ability to beat quests is dependent on how advanced your blobs are.</w:t>
-      </w:r>
-    </w:p>
-    <w:p>
-      <w:pPr>
-        <w:pStyle w:val="BodyTextFirstIndent2"/>
-      </w:pPr>
-      <w:r>
-        <w:t>Quests are all about to discovering monsters in the wild and then successfully beating them for loot that will enhance your blobs</w:t>
-      </w:r>
-    </w:p>
-    <w:p>
-      <w:pPr>
-        <w:pStyle w:val="BodyTextFirstIndent2"/>
-      </w:pPr>
-    </w:p>
-    <w:p>
-      <w:pPr>
-        <w:pStyle w:val="BodyTextFirstIndent2"/>
-      </w:pPr>
-      <w:r>
-        <w:t xml:space="preserve">Blobs posses </w:t>
-      </w:r>
-      <w:r>
-        <w:rPr>
-          <w:b/>
-        </w:rPr>
-        <w:t>genes</w:t>
-      </w:r>
-      <w:r>
-        <w:t xml:space="preserve"> that give them special abilities. </w:t>
-      </w:r>
-      <w:r>
-        <w:rPr>
-          <w:b/>
-        </w:rPr>
-        <w:t>Genes</w:t>
-      </w:r>
-      <w:r>
-        <w:t xml:space="preserve"> bestow abilities that the blob can immediately utilize in combat such as passive buffs, team buffs, activated abilities, or even super moves. A blob may have many genes but only one will be initially active on birth. A blob can activate other genes as the blob increases in level. To activate other genes, the blob must consume the required monster parts the gene needs.</w:t>
-      </w:r>
-    </w:p>
-    <w:p>
-      <w:pPr>
-        <w:pStyle w:val="BodyTextFirstIndent2"/>
-      </w:pPr>
-      <w:r>
-        <w:rPr>
-          <w:b/>
-        </w:rPr>
-        <w:t xml:space="preserve">Genes are passed </w:t>
-      </w:r>
-      <w:r>
-        <w:t>on to an offspring only by starting a breeding program. Children will inherit a mixture of the parent’s genes. When a breeding program concludes, the player must choose which offspring to keep. They will be presented with 3 choices per birthing female in the program. Judgment will commonly be based on color, sigil, and initial active gene as well as other inactive genes the blob may posses.</w:t>
-      </w:r>
-    </w:p>
-    <w:p>
-      <w:pPr>
-        <w:pStyle w:val="BodyTextFirstIndent2"/>
-      </w:pPr>
-      <w:r>
-        <w:t xml:space="preserve">Unwanted blobs can be broken down into resources through </w:t>
-      </w:r>
-      <w:r>
-        <w:rPr>
-          <w:b/>
-        </w:rPr>
-        <w:t>harvesting</w:t>
-      </w:r>
-      <w:r>
-        <w:t xml:space="preserve"> them. Harvesting a blob yields </w:t>
-      </w:r>
-      <w:r>
-        <w:rPr>
-          <w:b/>
-        </w:rPr>
-        <w:t>essence</w:t>
-      </w:r>
-      <w:r>
-        <w:t xml:space="preserve"> which is used to level up blobs. Essence also comes from quest bosses.</w:t>
-      </w:r>
-    </w:p>
-    <w:p>
-      <w:pPr>
-        <w:pStyle w:val="BodyTextFirstIndent2"/>
-      </w:pPr>
-      <w:r>
-        <w:t xml:space="preserve">Blobs also have a </w:t>
-      </w:r>
-      <w:r>
-        <w:rPr>
-          <w:b/>
-        </w:rPr>
-        <w:t>rarity</w:t>
-      </w:r>
-      <w:r>
-        <w:t xml:space="preserve"> value to them, the more rare a blob is the more activated genes they may have. 2 for common blobs, 3 for rare blobs, 4 for epic blobs, and 5 for legendary blobs. Rarity of a blob is determined at random. A blob born with less than 3 genes will never be rare, and a blob born with less that 4 genes will never be epic, and so on.</w:t>
-      </w:r>
-    </w:p>
-    <w:p>
-      <w:pPr>
-        <w:pStyle w:val="BodyTextFirstIndent2"/>
-      </w:pPr>
-      <w:r>
-        <w:t xml:space="preserve">All blobs initially start out as the generic “Blob” </w:t>
-      </w:r>
-      <w:r>
-        <w:rPr>
-          <w:b/>
-        </w:rPr>
-        <w:t>species</w:t>
-      </w:r>
-      <w:r>
-        <w:t>. New species genes may be unlocked through the store as the game progresses. Once unlocked, the player may purchase new species genes and add them as potential genes to blobs. Only one species gene may be applied to a blob. Different species will posses unique appearances to differentiate them from each other as well as starting bonus stats for the blob.</w:t>
-      </w:r>
-    </w:p>
-    <w:p>
-      <w:pPr>
-        <w:pStyle w:val="BodyTextFirstIndent2"/>
-      </w:pPr>
-      <w:r>
-        <w:t>Blobs need to mature before they can breed. Blobs will reach adulthood once they have been on 3 missions. This will allow the player to carefully choose which blobs are worth investing in and which need to be sold. Blobs that reach adulthood are given random names. Blobs will reach that status of Elder once they have been on 100 missions. Elder blobs can be sent to the Elder Hall, the more elders in there, the more passive bonuses get applied to all blobs across the board. for example you may need 10 elders to increase attacks of all blobs by 1%, and 20 elders to increase all armor of blobs by 1%.</w:t>
-      </w:r>
-    </w:p>
-    <w:p>
-      <w:pPr>
-        <w:pStyle w:val="BodyTextFirstIndent2"/>
-      </w:pPr>
-    </w:p>
-    <w:p/>
-    <w:p>
-      <w:pPr>
-        <w:pStyle w:val="Heading2"/>
-      </w:pPr>
-      <w:r>
         <w:t>Social Vision</w:t>
       </w:r>
       <w:r>
@@ -5892,14 +6976,18 @@
         <w:t>multiplayer;</w:t>
       </w:r>
       <w:r>
-        <w:t xml:space="preserve"> the </w:t>
-      </w:r>
-      <w:r>
-        <w:lastRenderedPageBreak/>
-        <w:t xml:space="preserve">gameplay has more meaning when played with people you know. Players will sacrifice own gain do assist friends. This creates dependence on each other and an obligation to play to fulfill duty towards friends. </w:t>
-      </w:r>
-      <w:r>
-        <w:t xml:space="preserve"> Due to this we will focus on co-op social gamplay.</w:t>
+        <w:t xml:space="preserve"> the gameplay has more meaning when played with people you know. Players will sacrifice own gain do assist friends. This creates dependence on each other and an obligation to play to fulfill duty towards friends. </w:t>
+      </w:r>
+      <w:r>
+        <w:t xml:space="preserve"> Due to this we will focus on co-op social </w:t>
+      </w:r>
+      <w:proofErr w:type="spellStart"/>
+      <w:r>
+        <w:t>gamplay</w:t>
+      </w:r>
+      <w:proofErr w:type="spellEnd"/>
+      <w:r>
+        <w:t>.</w:t>
       </w:r>
     </w:p>
     <w:p/>
@@ -6093,14 +7181,32 @@
       </w:r>
     </w:p>
     <w:p>
-      <w:r>
-        <w:t>There are 3 different prize categories that the tribe can win, each has different requirements.</w:t>
+      <w:proofErr w:type="gramStart"/>
+      <w:r>
+        <w:t>There are 3 different prize categories that the tribe can win</w:t>
+      </w:r>
+      <w:proofErr w:type="gramEnd"/>
+      <w:r>
+        <w:t xml:space="preserve">, </w:t>
+      </w:r>
+      <w:proofErr w:type="gramStart"/>
+      <w:r>
+        <w:t>each has different requirements</w:t>
+      </w:r>
+      <w:proofErr w:type="gramEnd"/>
+      <w:r>
+        <w:t>.</w:t>
       </w:r>
     </w:p>
     <w:p/>
     <w:p>
-      <w:r>
-        <w:t>Saga’s have blob slot requirements with a sigil and a color. It is randomized per saga. A tribe</w:t>
+      <w:proofErr w:type="gramStart"/>
+      <w:r>
+        <w:t>Saga’s</w:t>
+      </w:r>
+      <w:proofErr w:type="gramEnd"/>
+      <w:r>
+        <w:t xml:space="preserve"> have blob slot requirements with a sigil and a color. It is randomized per saga. A tribe</w:t>
       </w:r>
       <w:r>
         <w:t xml:space="preserve"> member</w:t>
@@ -6207,7 +7313,49 @@
         <w:rPr>
           <w:b/>
         </w:rPr>
-        <w:t>Are there Benenfits to having a large tribe vs a small one?</w:t>
+        <w:t xml:space="preserve">Are there </w:t>
+      </w:r>
+      <w:proofErr w:type="spellStart"/>
+      <w:r>
+        <w:rPr>
+          <w:b/>
+        </w:rPr>
+        <w:t>Benenfits</w:t>
+      </w:r>
+      <w:proofErr w:type="spellEnd"/>
+      <w:r>
+        <w:rPr>
+          <w:b/>
+        </w:rPr>
+        <w:t xml:space="preserve"> to having </w:t>
+      </w:r>
+      <w:proofErr w:type="gramStart"/>
+      <w:r>
+        <w:rPr>
+          <w:b/>
+        </w:rPr>
+        <w:t>a large</w:t>
+      </w:r>
+      <w:proofErr w:type="gramEnd"/>
+      <w:r>
+        <w:rPr>
+          <w:b/>
+        </w:rPr>
+        <w:t xml:space="preserve"> tribe </w:t>
+      </w:r>
+      <w:proofErr w:type="spellStart"/>
+      <w:r>
+        <w:rPr>
+          <w:b/>
+        </w:rPr>
+        <w:t>vs</w:t>
+      </w:r>
+      <w:proofErr w:type="spellEnd"/>
+      <w:r>
+        <w:rPr>
+          <w:b/>
+        </w:rPr>
+        <w:t xml:space="preserve"> a small one?</w:t>
       </w:r>
     </w:p>
     <w:p/>
@@ -6218,7 +7366,16 @@
     </w:p>
     <w:p>
       <w:r>
-        <w:t>The reward is proportionate to the number of people. So lets say you get 10 essence per person max if everyone does their part. But for every player that doesn’t do their part the reward decreases dramatically by 30% for each player (7 essence if a single person doesn’t do his duty</w:t>
+        <w:lastRenderedPageBreak/>
+        <w:t xml:space="preserve">The reward is proportionate to the number of people. So lets say you get 10 </w:t>
+      </w:r>
+      <w:proofErr w:type="gramStart"/>
+      <w:r>
+        <w:t>essence</w:t>
+      </w:r>
+      <w:proofErr w:type="gramEnd"/>
+      <w:r>
+        <w:t xml:space="preserve"> per person max if everyone does their part. But for every player that doesn’t do their part the reward decreases dramatically by 30% for each player (7 essence if a single person doesn’t do his duty</w:t>
       </w:r>
       <w:r>
         <w:t>, 4 essence of 2 don’t do their job, and 1 essence if 3 don’t do their job</w:t>
@@ -6230,8 +7387,15 @@
     <w:p/>
     <w:p>
       <w:r>
-        <w:lastRenderedPageBreak/>
-        <w:t>On the other hand a small tribe of 3 players may get 3 essences per person max. but if one doesn’t do his duty they instead get 2 essence each.</w:t>
+        <w:t xml:space="preserve">On the other hand a small tribe of 3 players may get 3 essences per person max. </w:t>
+      </w:r>
+      <w:proofErr w:type="gramStart"/>
+      <w:r>
+        <w:t>but</w:t>
+      </w:r>
+      <w:proofErr w:type="gramEnd"/>
+      <w:r>
+        <w:t xml:space="preserve"> if one doesn’t do his duty they instead get 2 essence each.</w:t>
       </w:r>
     </w:p>
     <w:p/>
@@ -6267,9 +7431,19 @@
       <w:r>
         <w:t xml:space="preserve">Saga Prize is given upon victorious completion of saga. </w:t>
       </w:r>
-      <w:r>
-        <w:t>Doable with a small tribe of elite player with a dynamic blob roster. Also doable by larger tribes of mediocre players who have a dynamic roster collectively.</w:t>
-      </w:r>
+      <w:proofErr w:type="gramStart"/>
+      <w:r>
+        <w:t>Doable with a small tribe of elite player with a dynamic blob roster.</w:t>
+      </w:r>
+      <w:proofErr w:type="gramEnd"/>
+      <w:r>
+        <w:t xml:space="preserve"> </w:t>
+      </w:r>
+      <w:proofErr w:type="gramStart"/>
+      <w:r>
+        <w:t>Also doable by larger tribes of mediocre players who have a dynamic roster collectively.</w:t>
+      </w:r>
+      <w:proofErr w:type="gramEnd"/>
     </w:p>
     <w:p/>
     <w:p>
@@ -6349,7 +7523,25 @@
         </w:numPr>
       </w:pPr>
       <w:r>
-        <w:t>Possibility 4: playing ads to a resource pot that is collected at and of day. There is matching, kinda like employer matching 401k. the more you put in the more the game will give back.</w:t>
+        <w:t xml:space="preserve">Possibility 4: playing ads to a resource pot that is collected at and of day. There is matching, </w:t>
+      </w:r>
+      <w:proofErr w:type="spellStart"/>
+      <w:proofErr w:type="gramStart"/>
+      <w:r>
+        <w:t>kinda</w:t>
+      </w:r>
+      <w:proofErr w:type="spellEnd"/>
+      <w:proofErr w:type="gramEnd"/>
+      <w:r>
+        <w:t xml:space="preserve"> like employer matching 401k. </w:t>
+      </w:r>
+      <w:proofErr w:type="gramStart"/>
+      <w:r>
+        <w:t>the</w:t>
+      </w:r>
+      <w:proofErr w:type="gramEnd"/>
+      <w:r>
+        <w:t xml:space="preserve"> more you put in the more the game will give back.</w:t>
       </w:r>
     </w:p>
     <w:p/>
@@ -6419,6 +7611,7 @@
         </w:numPr>
       </w:pPr>
       <w:r>
+        <w:lastRenderedPageBreak/>
         <w:t>Build your party</w:t>
       </w:r>
     </w:p>
@@ -6465,7 +7658,6 @@
         </w:numPr>
       </w:pPr>
       <w:r>
-        <w:lastRenderedPageBreak/>
         <w:t>Create a group using the enlisted blobs</w:t>
       </w:r>
     </w:p>
@@ -6975,6 +8167,92 @@
     </w:lvl>
   </w:abstractNum>
   <w:abstractNum w:abstractNumId="5">
+    <w:nsid w:val="0C327A20"/>
+    <w:multiLevelType w:val="hybridMultilevel"/>
+    <w:tmpl w:val="874CEF60"/>
+    <w:lvl w:ilvl="0" w:tplc="0409000F">
+      <w:start w:val="1"/>
+      <w:numFmt w:val="decimal"/>
+      <w:lvlText w:val="%1."/>
+      <w:lvlJc w:val="left"/>
+      <w:pPr>
+        <w:ind w:left="720" w:hanging="360"/>
+      </w:pPr>
+    </w:lvl>
+    <w:lvl w:ilvl="1" w:tplc="04090019" w:tentative="1">
+      <w:start w:val="1"/>
+      <w:numFmt w:val="lowerLetter"/>
+      <w:lvlText w:val="%2."/>
+      <w:lvlJc w:val="left"/>
+      <w:pPr>
+        <w:ind w:left="1440" w:hanging="360"/>
+      </w:pPr>
+    </w:lvl>
+    <w:lvl w:ilvl="2" w:tplc="0409001B" w:tentative="1">
+      <w:start w:val="1"/>
+      <w:numFmt w:val="lowerRoman"/>
+      <w:lvlText w:val="%3."/>
+      <w:lvlJc w:val="right"/>
+      <w:pPr>
+        <w:ind w:left="2160" w:hanging="180"/>
+      </w:pPr>
+    </w:lvl>
+    <w:lvl w:ilvl="3" w:tplc="0409000F" w:tentative="1">
+      <w:start w:val="1"/>
+      <w:numFmt w:val="decimal"/>
+      <w:lvlText w:val="%4."/>
+      <w:lvlJc w:val="left"/>
+      <w:pPr>
+        <w:ind w:left="2880" w:hanging="360"/>
+      </w:pPr>
+    </w:lvl>
+    <w:lvl w:ilvl="4" w:tplc="04090019" w:tentative="1">
+      <w:start w:val="1"/>
+      <w:numFmt w:val="lowerLetter"/>
+      <w:lvlText w:val="%5."/>
+      <w:lvlJc w:val="left"/>
+      <w:pPr>
+        <w:ind w:left="3600" w:hanging="360"/>
+      </w:pPr>
+    </w:lvl>
+    <w:lvl w:ilvl="5" w:tplc="0409001B" w:tentative="1">
+      <w:start w:val="1"/>
+      <w:numFmt w:val="lowerRoman"/>
+      <w:lvlText w:val="%6."/>
+      <w:lvlJc w:val="right"/>
+      <w:pPr>
+        <w:ind w:left="4320" w:hanging="180"/>
+      </w:pPr>
+    </w:lvl>
+    <w:lvl w:ilvl="6" w:tplc="0409000F" w:tentative="1">
+      <w:start w:val="1"/>
+      <w:numFmt w:val="decimal"/>
+      <w:lvlText w:val="%7."/>
+      <w:lvlJc w:val="left"/>
+      <w:pPr>
+        <w:ind w:left="5040" w:hanging="360"/>
+      </w:pPr>
+    </w:lvl>
+    <w:lvl w:ilvl="7" w:tplc="04090019" w:tentative="1">
+      <w:start w:val="1"/>
+      <w:numFmt w:val="lowerLetter"/>
+      <w:lvlText w:val="%8."/>
+      <w:lvlJc w:val="left"/>
+      <w:pPr>
+        <w:ind w:left="5760" w:hanging="360"/>
+      </w:pPr>
+    </w:lvl>
+    <w:lvl w:ilvl="8" w:tplc="0409001B" w:tentative="1">
+      <w:start w:val="1"/>
+      <w:numFmt w:val="lowerRoman"/>
+      <w:lvlText w:val="%9."/>
+      <w:lvlJc w:val="right"/>
+      <w:pPr>
+        <w:ind w:left="6480" w:hanging="180"/>
+      </w:pPr>
+    </w:lvl>
+  </w:abstractNum>
+  <w:abstractNum w:abstractNumId="6">
     <w:nsid w:val="0D843712"/>
     <w:multiLevelType w:val="hybridMultilevel"/>
     <w:tmpl w:val="D7B4B26C"/>
@@ -7087,7 +8365,7 @@
       </w:rPr>
     </w:lvl>
   </w:abstractNum>
-  <w:abstractNum w:abstractNumId="6">
+  <w:abstractNum w:abstractNumId="7">
     <w:nsid w:val="0FF131A1"/>
     <w:multiLevelType w:val="hybridMultilevel"/>
     <w:tmpl w:val="6CCA1E34"/>
@@ -7200,7 +8478,7 @@
       </w:rPr>
     </w:lvl>
   </w:abstractNum>
-  <w:abstractNum w:abstractNumId="7">
+  <w:abstractNum w:abstractNumId="8">
     <w:nsid w:val="185777E9"/>
     <w:multiLevelType w:val="hybridMultilevel"/>
     <w:tmpl w:val="E46A6892"/>
@@ -7264,7 +8542,7 @@
         <w:rFonts w:ascii="Courier New" w:hAnsi="Courier New" w:hint="default"/>
       </w:rPr>
     </w:lvl>
-    <w:lvl w:ilvl="5" w:tplc="04090005" w:tentative="1">
+    <w:lvl w:ilvl="5" w:tplc="04090005">
       <w:start w:val="1"/>
       <w:numFmt w:val="bullet"/>
       <w:lvlText w:val=""/>
@@ -7313,7 +8591,7 @@
       </w:rPr>
     </w:lvl>
   </w:abstractNum>
-  <w:abstractNum w:abstractNumId="8">
+  <w:abstractNum w:abstractNumId="9">
     <w:nsid w:val="1A0D13E1"/>
     <w:multiLevelType w:val="hybridMultilevel"/>
     <w:tmpl w:val="AD5E7130"/>
@@ -7426,7 +8704,120 @@
       </w:rPr>
     </w:lvl>
   </w:abstractNum>
-  <w:abstractNum w:abstractNumId="9">
+  <w:abstractNum w:abstractNumId="10">
+    <w:nsid w:val="1A9A4BB9"/>
+    <w:multiLevelType w:val="hybridMultilevel"/>
+    <w:tmpl w:val="998E6FC2"/>
+    <w:lvl w:ilvl="0" w:tplc="04090001">
+      <w:start w:val="1"/>
+      <w:numFmt w:val="bullet"/>
+      <w:lvlText w:val=""/>
+      <w:lvlJc w:val="left"/>
+      <w:pPr>
+        <w:ind w:left="720" w:hanging="360"/>
+      </w:pPr>
+      <w:rPr>
+        <w:rFonts w:ascii="Symbol" w:hAnsi="Symbol" w:hint="default"/>
+      </w:rPr>
+    </w:lvl>
+    <w:lvl w:ilvl="1" w:tplc="04090003" w:tentative="1">
+      <w:start w:val="1"/>
+      <w:numFmt w:val="bullet"/>
+      <w:lvlText w:val="o"/>
+      <w:lvlJc w:val="left"/>
+      <w:pPr>
+        <w:ind w:left="1440" w:hanging="360"/>
+      </w:pPr>
+      <w:rPr>
+        <w:rFonts w:ascii="Courier New" w:hAnsi="Courier New" w:hint="default"/>
+      </w:rPr>
+    </w:lvl>
+    <w:lvl w:ilvl="2" w:tplc="04090005" w:tentative="1">
+      <w:start w:val="1"/>
+      <w:numFmt w:val="bullet"/>
+      <w:lvlText w:val=""/>
+      <w:lvlJc w:val="left"/>
+      <w:pPr>
+        <w:ind w:left="2160" w:hanging="360"/>
+      </w:pPr>
+      <w:rPr>
+        <w:rFonts w:ascii="Wingdings" w:hAnsi="Wingdings" w:hint="default"/>
+      </w:rPr>
+    </w:lvl>
+    <w:lvl w:ilvl="3" w:tplc="04090001" w:tentative="1">
+      <w:start w:val="1"/>
+      <w:numFmt w:val="bullet"/>
+      <w:lvlText w:val=""/>
+      <w:lvlJc w:val="left"/>
+      <w:pPr>
+        <w:ind w:left="2880" w:hanging="360"/>
+      </w:pPr>
+      <w:rPr>
+        <w:rFonts w:ascii="Symbol" w:hAnsi="Symbol" w:hint="default"/>
+      </w:rPr>
+    </w:lvl>
+    <w:lvl w:ilvl="4" w:tplc="04090003" w:tentative="1">
+      <w:start w:val="1"/>
+      <w:numFmt w:val="bullet"/>
+      <w:lvlText w:val="o"/>
+      <w:lvlJc w:val="left"/>
+      <w:pPr>
+        <w:ind w:left="3600" w:hanging="360"/>
+      </w:pPr>
+      <w:rPr>
+        <w:rFonts w:ascii="Courier New" w:hAnsi="Courier New" w:hint="default"/>
+      </w:rPr>
+    </w:lvl>
+    <w:lvl w:ilvl="5" w:tplc="04090005" w:tentative="1">
+      <w:start w:val="1"/>
+      <w:numFmt w:val="bullet"/>
+      <w:lvlText w:val=""/>
+      <w:lvlJc w:val="left"/>
+      <w:pPr>
+        <w:ind w:left="4320" w:hanging="360"/>
+      </w:pPr>
+      <w:rPr>
+        <w:rFonts w:ascii="Wingdings" w:hAnsi="Wingdings" w:hint="default"/>
+      </w:rPr>
+    </w:lvl>
+    <w:lvl w:ilvl="6" w:tplc="04090001" w:tentative="1">
+      <w:start w:val="1"/>
+      <w:numFmt w:val="bullet"/>
+      <w:lvlText w:val=""/>
+      <w:lvlJc w:val="left"/>
+      <w:pPr>
+        <w:ind w:left="5040" w:hanging="360"/>
+      </w:pPr>
+      <w:rPr>
+        <w:rFonts w:ascii="Symbol" w:hAnsi="Symbol" w:hint="default"/>
+      </w:rPr>
+    </w:lvl>
+    <w:lvl w:ilvl="7" w:tplc="04090003" w:tentative="1">
+      <w:start w:val="1"/>
+      <w:numFmt w:val="bullet"/>
+      <w:lvlText w:val="o"/>
+      <w:lvlJc w:val="left"/>
+      <w:pPr>
+        <w:ind w:left="5760" w:hanging="360"/>
+      </w:pPr>
+      <w:rPr>
+        <w:rFonts w:ascii="Courier New" w:hAnsi="Courier New" w:hint="default"/>
+      </w:rPr>
+    </w:lvl>
+    <w:lvl w:ilvl="8" w:tplc="04090005" w:tentative="1">
+      <w:start w:val="1"/>
+      <w:numFmt w:val="bullet"/>
+      <w:lvlText w:val=""/>
+      <w:lvlJc w:val="left"/>
+      <w:pPr>
+        <w:ind w:left="6480" w:hanging="360"/>
+      </w:pPr>
+      <w:rPr>
+        <w:rFonts w:ascii="Wingdings" w:hAnsi="Wingdings" w:hint="default"/>
+      </w:rPr>
+    </w:lvl>
+  </w:abstractNum>
+  <w:abstractNum w:abstractNumId="11">
     <w:nsid w:val="1F455477"/>
     <w:multiLevelType w:val="hybridMultilevel"/>
     <w:tmpl w:val="671AA586"/>
@@ -7539,7 +8930,7 @@
       </w:rPr>
     </w:lvl>
   </w:abstractNum>
-  <w:abstractNum w:abstractNumId="10">
+  <w:abstractNum w:abstractNumId="12">
     <w:nsid w:val="247E1E5A"/>
     <w:multiLevelType w:val="hybridMultilevel"/>
     <w:tmpl w:val="4814A1E2"/>
@@ -7625,7 +9016,7 @@
       </w:pPr>
     </w:lvl>
   </w:abstractNum>
-  <w:abstractNum w:abstractNumId="11">
+  <w:abstractNum w:abstractNumId="13">
     <w:nsid w:val="259747EA"/>
     <w:multiLevelType w:val="hybridMultilevel"/>
     <w:tmpl w:val="53F40D9C"/>
@@ -7711,7 +9102,7 @@
       </w:pPr>
     </w:lvl>
   </w:abstractNum>
-  <w:abstractNum w:abstractNumId="12">
+  <w:abstractNum w:abstractNumId="14">
     <w:nsid w:val="26361751"/>
     <w:multiLevelType w:val="hybridMultilevel"/>
     <w:tmpl w:val="9EC6AF42"/>
@@ -7824,7 +9215,7 @@
       </w:rPr>
     </w:lvl>
   </w:abstractNum>
-  <w:abstractNum w:abstractNumId="13">
+  <w:abstractNum w:abstractNumId="15">
     <w:nsid w:val="283B2C06"/>
     <w:multiLevelType w:val="hybridMultilevel"/>
     <w:tmpl w:val="4304590A"/>
@@ -7937,7 +9328,7 @@
       </w:rPr>
     </w:lvl>
   </w:abstractNum>
-  <w:abstractNum w:abstractNumId="14">
+  <w:abstractNum w:abstractNumId="16">
     <w:nsid w:val="2A4D00BF"/>
     <w:multiLevelType w:val="hybridMultilevel"/>
     <w:tmpl w:val="BAA6FDDE"/>
@@ -8050,7 +9441,120 @@
       </w:rPr>
     </w:lvl>
   </w:abstractNum>
-  <w:abstractNum w:abstractNumId="15">
+  <w:abstractNum w:abstractNumId="17">
+    <w:nsid w:val="31B950D2"/>
+    <w:multiLevelType w:val="hybridMultilevel"/>
+    <w:tmpl w:val="AC54B0BC"/>
+    <w:lvl w:ilvl="0" w:tplc="04090001">
+      <w:start w:val="1"/>
+      <w:numFmt w:val="bullet"/>
+      <w:lvlText w:val=""/>
+      <w:lvlJc w:val="left"/>
+      <w:pPr>
+        <w:ind w:left="720" w:hanging="360"/>
+      </w:pPr>
+      <w:rPr>
+        <w:rFonts w:ascii="Symbol" w:hAnsi="Symbol" w:hint="default"/>
+      </w:rPr>
+    </w:lvl>
+    <w:lvl w:ilvl="1" w:tplc="04090003" w:tentative="1">
+      <w:start w:val="1"/>
+      <w:numFmt w:val="bullet"/>
+      <w:lvlText w:val="o"/>
+      <w:lvlJc w:val="left"/>
+      <w:pPr>
+        <w:ind w:left="1440" w:hanging="360"/>
+      </w:pPr>
+      <w:rPr>
+        <w:rFonts w:ascii="Courier New" w:hAnsi="Courier New" w:hint="default"/>
+      </w:rPr>
+    </w:lvl>
+    <w:lvl w:ilvl="2" w:tplc="04090005" w:tentative="1">
+      <w:start w:val="1"/>
+      <w:numFmt w:val="bullet"/>
+      <w:lvlText w:val=""/>
+      <w:lvlJc w:val="left"/>
+      <w:pPr>
+        <w:ind w:left="2160" w:hanging="360"/>
+      </w:pPr>
+      <w:rPr>
+        <w:rFonts w:ascii="Wingdings" w:hAnsi="Wingdings" w:hint="default"/>
+      </w:rPr>
+    </w:lvl>
+    <w:lvl w:ilvl="3" w:tplc="04090001" w:tentative="1">
+      <w:start w:val="1"/>
+      <w:numFmt w:val="bullet"/>
+      <w:lvlText w:val=""/>
+      <w:lvlJc w:val="left"/>
+      <w:pPr>
+        <w:ind w:left="2880" w:hanging="360"/>
+      </w:pPr>
+      <w:rPr>
+        <w:rFonts w:ascii="Symbol" w:hAnsi="Symbol" w:hint="default"/>
+      </w:rPr>
+    </w:lvl>
+    <w:lvl w:ilvl="4" w:tplc="04090003" w:tentative="1">
+      <w:start w:val="1"/>
+      <w:numFmt w:val="bullet"/>
+      <w:lvlText w:val="o"/>
+      <w:lvlJc w:val="left"/>
+      <w:pPr>
+        <w:ind w:left="3600" w:hanging="360"/>
+      </w:pPr>
+      <w:rPr>
+        <w:rFonts w:ascii="Courier New" w:hAnsi="Courier New" w:hint="default"/>
+      </w:rPr>
+    </w:lvl>
+    <w:lvl w:ilvl="5" w:tplc="04090005" w:tentative="1">
+      <w:start w:val="1"/>
+      <w:numFmt w:val="bullet"/>
+      <w:lvlText w:val=""/>
+      <w:lvlJc w:val="left"/>
+      <w:pPr>
+        <w:ind w:left="4320" w:hanging="360"/>
+      </w:pPr>
+      <w:rPr>
+        <w:rFonts w:ascii="Wingdings" w:hAnsi="Wingdings" w:hint="default"/>
+      </w:rPr>
+    </w:lvl>
+    <w:lvl w:ilvl="6" w:tplc="04090001" w:tentative="1">
+      <w:start w:val="1"/>
+      <w:numFmt w:val="bullet"/>
+      <w:lvlText w:val=""/>
+      <w:lvlJc w:val="left"/>
+      <w:pPr>
+        <w:ind w:left="5040" w:hanging="360"/>
+      </w:pPr>
+      <w:rPr>
+        <w:rFonts w:ascii="Symbol" w:hAnsi="Symbol" w:hint="default"/>
+      </w:rPr>
+    </w:lvl>
+    <w:lvl w:ilvl="7" w:tplc="04090003" w:tentative="1">
+      <w:start w:val="1"/>
+      <w:numFmt w:val="bullet"/>
+      <w:lvlText w:val="o"/>
+      <w:lvlJc w:val="left"/>
+      <w:pPr>
+        <w:ind w:left="5760" w:hanging="360"/>
+      </w:pPr>
+      <w:rPr>
+        <w:rFonts w:ascii="Courier New" w:hAnsi="Courier New" w:hint="default"/>
+      </w:rPr>
+    </w:lvl>
+    <w:lvl w:ilvl="8" w:tplc="04090005" w:tentative="1">
+      <w:start w:val="1"/>
+      <w:numFmt w:val="bullet"/>
+      <w:lvlText w:val=""/>
+      <w:lvlJc w:val="left"/>
+      <w:pPr>
+        <w:ind w:left="6480" w:hanging="360"/>
+      </w:pPr>
+      <w:rPr>
+        <w:rFonts w:ascii="Wingdings" w:hAnsi="Wingdings" w:hint="default"/>
+      </w:rPr>
+    </w:lvl>
+  </w:abstractNum>
+  <w:abstractNum w:abstractNumId="18">
     <w:nsid w:val="32BD3752"/>
     <w:multiLevelType w:val="hybridMultilevel"/>
     <w:tmpl w:val="FEC44026"/>
@@ -8163,7 +9667,7 @@
       </w:rPr>
     </w:lvl>
   </w:abstractNum>
-  <w:abstractNum w:abstractNumId="16">
+  <w:abstractNum w:abstractNumId="19">
     <w:nsid w:val="33092413"/>
     <w:multiLevelType w:val="hybridMultilevel"/>
     <w:tmpl w:val="27E4C3DA"/>
@@ -8276,7 +9780,7 @@
       </w:rPr>
     </w:lvl>
   </w:abstractNum>
-  <w:abstractNum w:abstractNumId="17">
+  <w:abstractNum w:abstractNumId="20">
     <w:nsid w:val="3660417A"/>
     <w:multiLevelType w:val="hybridMultilevel"/>
     <w:tmpl w:val="55587E0C"/>
@@ -8389,7 +9893,7 @@
       </w:rPr>
     </w:lvl>
   </w:abstractNum>
-  <w:abstractNum w:abstractNumId="18">
+  <w:abstractNum w:abstractNumId="21">
     <w:nsid w:val="39830738"/>
     <w:multiLevelType w:val="hybridMultilevel"/>
     <w:tmpl w:val="1FFA1372"/>
@@ -8502,7 +10006,7 @@
       </w:rPr>
     </w:lvl>
   </w:abstractNum>
-  <w:abstractNum w:abstractNumId="19">
+  <w:abstractNum w:abstractNumId="22">
     <w:nsid w:val="3C2A55DC"/>
     <w:multiLevelType w:val="hybridMultilevel"/>
     <w:tmpl w:val="401AA60E"/>
@@ -8615,7 +10119,7 @@
       </w:rPr>
     </w:lvl>
   </w:abstractNum>
-  <w:abstractNum w:abstractNumId="20">
+  <w:abstractNum w:abstractNumId="23">
     <w:nsid w:val="3E271AD2"/>
     <w:multiLevelType w:val="hybridMultilevel"/>
     <w:tmpl w:val="42727CE0"/>
@@ -8701,7 +10205,7 @@
       </w:pPr>
     </w:lvl>
   </w:abstractNum>
-  <w:abstractNum w:abstractNumId="21">
+  <w:abstractNum w:abstractNumId="24">
     <w:nsid w:val="44890CC7"/>
     <w:multiLevelType w:val="hybridMultilevel"/>
     <w:tmpl w:val="DA68639E"/>
@@ -8814,7 +10318,7 @@
       </w:rPr>
     </w:lvl>
   </w:abstractNum>
-  <w:abstractNum w:abstractNumId="22">
+  <w:abstractNum w:abstractNumId="25">
     <w:nsid w:val="456C0852"/>
     <w:multiLevelType w:val="hybridMultilevel"/>
     <w:tmpl w:val="E414516A"/>
@@ -8927,7 +10431,7 @@
       </w:rPr>
     </w:lvl>
   </w:abstractNum>
-  <w:abstractNum w:abstractNumId="23">
+  <w:abstractNum w:abstractNumId="26">
     <w:nsid w:val="457D19AB"/>
     <w:multiLevelType w:val="hybridMultilevel"/>
     <w:tmpl w:val="BBA09E48"/>
@@ -9040,7 +10544,7 @@
       </w:rPr>
     </w:lvl>
   </w:abstractNum>
-  <w:abstractNum w:abstractNumId="24">
+  <w:abstractNum w:abstractNumId="27">
     <w:nsid w:val="46432A20"/>
     <w:multiLevelType w:val="hybridMultilevel"/>
     <w:tmpl w:val="B420A6CA"/>
@@ -9153,7 +10657,7 @@
       </w:rPr>
     </w:lvl>
   </w:abstractNum>
-  <w:abstractNum w:abstractNumId="25">
+  <w:abstractNum w:abstractNumId="28">
     <w:nsid w:val="48274475"/>
     <w:multiLevelType w:val="hybridMultilevel"/>
     <w:tmpl w:val="1F78BBE8"/>
@@ -9266,7 +10770,93 @@
       </w:rPr>
     </w:lvl>
   </w:abstractNum>
-  <w:abstractNum w:abstractNumId="26">
+  <w:abstractNum w:abstractNumId="29">
+    <w:nsid w:val="4A904120"/>
+    <w:multiLevelType w:val="hybridMultilevel"/>
+    <w:tmpl w:val="38B031CC"/>
+    <w:lvl w:ilvl="0" w:tplc="0409000F">
+      <w:start w:val="1"/>
+      <w:numFmt w:val="decimal"/>
+      <w:lvlText w:val="%1."/>
+      <w:lvlJc w:val="left"/>
+      <w:pPr>
+        <w:ind w:left="720" w:hanging="360"/>
+      </w:pPr>
+    </w:lvl>
+    <w:lvl w:ilvl="1" w:tplc="04090019" w:tentative="1">
+      <w:start w:val="1"/>
+      <w:numFmt w:val="lowerLetter"/>
+      <w:lvlText w:val="%2."/>
+      <w:lvlJc w:val="left"/>
+      <w:pPr>
+        <w:ind w:left="1440" w:hanging="360"/>
+      </w:pPr>
+    </w:lvl>
+    <w:lvl w:ilvl="2" w:tplc="0409001B" w:tentative="1">
+      <w:start w:val="1"/>
+      <w:numFmt w:val="lowerRoman"/>
+      <w:lvlText w:val="%3."/>
+      <w:lvlJc w:val="right"/>
+      <w:pPr>
+        <w:ind w:left="2160" w:hanging="180"/>
+      </w:pPr>
+    </w:lvl>
+    <w:lvl w:ilvl="3" w:tplc="0409000F" w:tentative="1">
+      <w:start w:val="1"/>
+      <w:numFmt w:val="decimal"/>
+      <w:lvlText w:val="%4."/>
+      <w:lvlJc w:val="left"/>
+      <w:pPr>
+        <w:ind w:left="2880" w:hanging="360"/>
+      </w:pPr>
+    </w:lvl>
+    <w:lvl w:ilvl="4" w:tplc="04090019" w:tentative="1">
+      <w:start w:val="1"/>
+      <w:numFmt w:val="lowerLetter"/>
+      <w:lvlText w:val="%5."/>
+      <w:lvlJc w:val="left"/>
+      <w:pPr>
+        <w:ind w:left="3600" w:hanging="360"/>
+      </w:pPr>
+    </w:lvl>
+    <w:lvl w:ilvl="5" w:tplc="0409001B" w:tentative="1">
+      <w:start w:val="1"/>
+      <w:numFmt w:val="lowerRoman"/>
+      <w:lvlText w:val="%6."/>
+      <w:lvlJc w:val="right"/>
+      <w:pPr>
+        <w:ind w:left="4320" w:hanging="180"/>
+      </w:pPr>
+    </w:lvl>
+    <w:lvl w:ilvl="6" w:tplc="0409000F" w:tentative="1">
+      <w:start w:val="1"/>
+      <w:numFmt w:val="decimal"/>
+      <w:lvlText w:val="%7."/>
+      <w:lvlJc w:val="left"/>
+      <w:pPr>
+        <w:ind w:left="5040" w:hanging="360"/>
+      </w:pPr>
+    </w:lvl>
+    <w:lvl w:ilvl="7" w:tplc="04090019" w:tentative="1">
+      <w:start w:val="1"/>
+      <w:numFmt w:val="lowerLetter"/>
+      <w:lvlText w:val="%8."/>
+      <w:lvlJc w:val="left"/>
+      <w:pPr>
+        <w:ind w:left="5760" w:hanging="360"/>
+      </w:pPr>
+    </w:lvl>
+    <w:lvl w:ilvl="8" w:tplc="0409001B" w:tentative="1">
+      <w:start w:val="1"/>
+      <w:numFmt w:val="lowerRoman"/>
+      <w:lvlText w:val="%9."/>
+      <w:lvlJc w:val="right"/>
+      <w:pPr>
+        <w:ind w:left="6480" w:hanging="180"/>
+      </w:pPr>
+    </w:lvl>
+  </w:abstractNum>
+  <w:abstractNum w:abstractNumId="30">
     <w:nsid w:val="50021149"/>
     <w:multiLevelType w:val="hybridMultilevel"/>
     <w:tmpl w:val="9D066880"/>
@@ -9379,7 +10969,7 @@
       </w:rPr>
     </w:lvl>
   </w:abstractNum>
-  <w:abstractNum w:abstractNumId="27">
+  <w:abstractNum w:abstractNumId="31">
     <w:nsid w:val="5134108E"/>
     <w:multiLevelType w:val="hybridMultilevel"/>
     <w:tmpl w:val="874CEF60"/>
@@ -9465,7 +11055,7 @@
       </w:pPr>
     </w:lvl>
   </w:abstractNum>
-  <w:abstractNum w:abstractNumId="28">
+  <w:abstractNum w:abstractNumId="32">
     <w:nsid w:val="56105C6F"/>
     <w:multiLevelType w:val="hybridMultilevel"/>
     <w:tmpl w:val="C78A94F6"/>
@@ -9578,7 +11168,7 @@
       </w:rPr>
     </w:lvl>
   </w:abstractNum>
-  <w:abstractNum w:abstractNumId="29">
+  <w:abstractNum w:abstractNumId="33">
     <w:nsid w:val="588364E5"/>
     <w:multiLevelType w:val="hybridMultilevel"/>
     <w:tmpl w:val="03D2FA2E"/>
@@ -9664,7 +11254,7 @@
       </w:pPr>
     </w:lvl>
   </w:abstractNum>
-  <w:abstractNum w:abstractNumId="30">
+  <w:abstractNum w:abstractNumId="34">
     <w:nsid w:val="5EEF4391"/>
     <w:multiLevelType w:val="hybridMultilevel"/>
     <w:tmpl w:val="8CD8A5E8"/>
@@ -9750,7 +11340,7 @@
       </w:pPr>
     </w:lvl>
   </w:abstractNum>
-  <w:abstractNum w:abstractNumId="31">
+  <w:abstractNum w:abstractNumId="35">
     <w:nsid w:val="6498778E"/>
     <w:multiLevelType w:val="hybridMultilevel"/>
     <w:tmpl w:val="A8B8416A"/>
@@ -9863,7 +11453,7 @@
       </w:rPr>
     </w:lvl>
   </w:abstractNum>
-  <w:abstractNum w:abstractNumId="32">
+  <w:abstractNum w:abstractNumId="36">
     <w:nsid w:val="6ACF4BB1"/>
     <w:multiLevelType w:val="hybridMultilevel"/>
     <w:tmpl w:val="1C901046"/>
@@ -9976,7 +11566,120 @@
       </w:rPr>
     </w:lvl>
   </w:abstractNum>
-  <w:abstractNum w:abstractNumId="33">
+  <w:abstractNum w:abstractNumId="37">
+    <w:nsid w:val="6C1B0AF2"/>
+    <w:multiLevelType w:val="hybridMultilevel"/>
+    <w:tmpl w:val="192AD3D2"/>
+    <w:lvl w:ilvl="0" w:tplc="04090001">
+      <w:start w:val="1"/>
+      <w:numFmt w:val="bullet"/>
+      <w:lvlText w:val=""/>
+      <w:lvlJc w:val="left"/>
+      <w:pPr>
+        <w:ind w:left="720" w:hanging="360"/>
+      </w:pPr>
+      <w:rPr>
+        <w:rFonts w:ascii="Symbol" w:hAnsi="Symbol" w:hint="default"/>
+      </w:rPr>
+    </w:lvl>
+    <w:lvl w:ilvl="1" w:tplc="04090003">
+      <w:start w:val="1"/>
+      <w:numFmt w:val="bullet"/>
+      <w:lvlText w:val="o"/>
+      <w:lvlJc w:val="left"/>
+      <w:pPr>
+        <w:ind w:left="1440" w:hanging="360"/>
+      </w:pPr>
+      <w:rPr>
+        <w:rFonts w:ascii="Courier New" w:hAnsi="Courier New" w:hint="default"/>
+      </w:rPr>
+    </w:lvl>
+    <w:lvl w:ilvl="2" w:tplc="04090005" w:tentative="1">
+      <w:start w:val="1"/>
+      <w:numFmt w:val="bullet"/>
+      <w:lvlText w:val=""/>
+      <w:lvlJc w:val="left"/>
+      <w:pPr>
+        <w:ind w:left="2160" w:hanging="360"/>
+      </w:pPr>
+      <w:rPr>
+        <w:rFonts w:ascii="Wingdings" w:hAnsi="Wingdings" w:hint="default"/>
+      </w:rPr>
+    </w:lvl>
+    <w:lvl w:ilvl="3" w:tplc="04090001" w:tentative="1">
+      <w:start w:val="1"/>
+      <w:numFmt w:val="bullet"/>
+      <w:lvlText w:val=""/>
+      <w:lvlJc w:val="left"/>
+      <w:pPr>
+        <w:ind w:left="2880" w:hanging="360"/>
+      </w:pPr>
+      <w:rPr>
+        <w:rFonts w:ascii="Symbol" w:hAnsi="Symbol" w:hint="default"/>
+      </w:rPr>
+    </w:lvl>
+    <w:lvl w:ilvl="4" w:tplc="04090003" w:tentative="1">
+      <w:start w:val="1"/>
+      <w:numFmt w:val="bullet"/>
+      <w:lvlText w:val="o"/>
+      <w:lvlJc w:val="left"/>
+      <w:pPr>
+        <w:ind w:left="3600" w:hanging="360"/>
+      </w:pPr>
+      <w:rPr>
+        <w:rFonts w:ascii="Courier New" w:hAnsi="Courier New" w:hint="default"/>
+      </w:rPr>
+    </w:lvl>
+    <w:lvl w:ilvl="5" w:tplc="04090005" w:tentative="1">
+      <w:start w:val="1"/>
+      <w:numFmt w:val="bullet"/>
+      <w:lvlText w:val=""/>
+      <w:lvlJc w:val="left"/>
+      <w:pPr>
+        <w:ind w:left="4320" w:hanging="360"/>
+      </w:pPr>
+      <w:rPr>
+        <w:rFonts w:ascii="Wingdings" w:hAnsi="Wingdings" w:hint="default"/>
+      </w:rPr>
+    </w:lvl>
+    <w:lvl w:ilvl="6" w:tplc="04090001" w:tentative="1">
+      <w:start w:val="1"/>
+      <w:numFmt w:val="bullet"/>
+      <w:lvlText w:val=""/>
+      <w:lvlJc w:val="left"/>
+      <w:pPr>
+        <w:ind w:left="5040" w:hanging="360"/>
+      </w:pPr>
+      <w:rPr>
+        <w:rFonts w:ascii="Symbol" w:hAnsi="Symbol" w:hint="default"/>
+      </w:rPr>
+    </w:lvl>
+    <w:lvl w:ilvl="7" w:tplc="04090003" w:tentative="1">
+      <w:start w:val="1"/>
+      <w:numFmt w:val="bullet"/>
+      <w:lvlText w:val="o"/>
+      <w:lvlJc w:val="left"/>
+      <w:pPr>
+        <w:ind w:left="5760" w:hanging="360"/>
+      </w:pPr>
+      <w:rPr>
+        <w:rFonts w:ascii="Courier New" w:hAnsi="Courier New" w:hint="default"/>
+      </w:rPr>
+    </w:lvl>
+    <w:lvl w:ilvl="8" w:tplc="04090005" w:tentative="1">
+      <w:start w:val="1"/>
+      <w:numFmt w:val="bullet"/>
+      <w:lvlText w:val=""/>
+      <w:lvlJc w:val="left"/>
+      <w:pPr>
+        <w:ind w:left="6480" w:hanging="360"/>
+      </w:pPr>
+      <w:rPr>
+        <w:rFonts w:ascii="Wingdings" w:hAnsi="Wingdings" w:hint="default"/>
+      </w:rPr>
+    </w:lvl>
+  </w:abstractNum>
+  <w:abstractNum w:abstractNumId="38">
     <w:nsid w:val="6CD8631F"/>
     <w:multiLevelType w:val="hybridMultilevel"/>
     <w:tmpl w:val="C6E01DB2"/>
@@ -10089,7 +11792,7 @@
       </w:rPr>
     </w:lvl>
   </w:abstractNum>
-  <w:abstractNum w:abstractNumId="34">
+  <w:abstractNum w:abstractNumId="39">
     <w:nsid w:val="74BA5C1B"/>
     <w:multiLevelType w:val="hybridMultilevel"/>
     <w:tmpl w:val="616853F8"/>
@@ -10175,7 +11878,7 @@
       </w:pPr>
     </w:lvl>
   </w:abstractNum>
-  <w:abstractNum w:abstractNumId="35">
+  <w:abstractNum w:abstractNumId="40">
     <w:nsid w:val="74E54C2A"/>
     <w:multiLevelType w:val="hybridMultilevel"/>
     <w:tmpl w:val="12EAF228"/>
@@ -10288,7 +11991,7 @@
       </w:rPr>
     </w:lvl>
   </w:abstractNum>
-  <w:abstractNum w:abstractNumId="36">
+  <w:abstractNum w:abstractNumId="41">
     <w:nsid w:val="78DB415D"/>
     <w:multiLevelType w:val="hybridMultilevel"/>
     <w:tmpl w:val="A104864E"/>
@@ -10401,7 +12104,7 @@
       </w:rPr>
     </w:lvl>
   </w:abstractNum>
-  <w:abstractNum w:abstractNumId="37">
+  <w:abstractNum w:abstractNumId="42">
     <w:nsid w:val="7A3F1D6B"/>
     <w:multiLevelType w:val="hybridMultilevel"/>
     <w:tmpl w:val="8F78984A"/>
@@ -10514,7 +12217,7 @@
       </w:rPr>
     </w:lvl>
   </w:abstractNum>
-  <w:abstractNum w:abstractNumId="38">
+  <w:abstractNum w:abstractNumId="43">
     <w:nsid w:val="7AB84AF1"/>
     <w:multiLevelType w:val="hybridMultilevel"/>
     <w:tmpl w:val="6DEA4ABE"/>
@@ -10627,7 +12330,7 @@
       </w:rPr>
     </w:lvl>
   </w:abstractNum>
-  <w:abstractNum w:abstractNumId="39">
+  <w:abstractNum w:abstractNumId="44">
     <w:nsid w:val="7C7734F6"/>
     <w:multiLevelType w:val="hybridMultilevel"/>
     <w:tmpl w:val="FEC472AE"/>
@@ -10744,121 +12447,136 @@
     <w:abstractNumId w:val="0"/>
   </w:num>
   <w:num w:numId="2">
-    <w:abstractNumId w:val="32"/>
+    <w:abstractNumId w:val="36"/>
   </w:num>
   <w:num w:numId="3">
+    <w:abstractNumId w:val="35"/>
+  </w:num>
+  <w:num w:numId="4">
+    <w:abstractNumId w:val="26"/>
+  </w:num>
+  <w:num w:numId="5">
+    <w:abstractNumId w:val="44"/>
+  </w:num>
+  <w:num w:numId="6">
+    <w:abstractNumId w:val="41"/>
+  </w:num>
+  <w:num w:numId="7">
+    <w:abstractNumId w:val="11"/>
+  </w:num>
+  <w:num w:numId="8">
+    <w:abstractNumId w:val="38"/>
+  </w:num>
+  <w:num w:numId="9">
     <w:abstractNumId w:val="31"/>
   </w:num>
-  <w:num w:numId="4">
+  <w:num w:numId="10">
+    <w:abstractNumId w:val="12"/>
+  </w:num>
+  <w:num w:numId="11">
+    <w:abstractNumId w:val="22"/>
+  </w:num>
+  <w:num w:numId="12">
+    <w:abstractNumId w:val="18"/>
+  </w:num>
+  <w:num w:numId="13">
+    <w:abstractNumId w:val="25"/>
+  </w:num>
+  <w:num w:numId="14">
+    <w:abstractNumId w:val="6"/>
+  </w:num>
+  <w:num w:numId="15">
+    <w:abstractNumId w:val="13"/>
+  </w:num>
+  <w:num w:numId="16">
+    <w:abstractNumId w:val="33"/>
+  </w:num>
+  <w:num w:numId="17">
+    <w:abstractNumId w:val="21"/>
+  </w:num>
+  <w:num w:numId="18">
+    <w:abstractNumId w:val="14"/>
+  </w:num>
+  <w:num w:numId="19">
+    <w:abstractNumId w:val="34"/>
+  </w:num>
+  <w:num w:numId="20">
+    <w:abstractNumId w:val="39"/>
+  </w:num>
+  <w:num w:numId="21">
+    <w:abstractNumId w:val="20"/>
+  </w:num>
+  <w:num w:numId="22">
+    <w:abstractNumId w:val="40"/>
+  </w:num>
+  <w:num w:numId="23">
+    <w:abstractNumId w:val="15"/>
+  </w:num>
+  <w:num w:numId="24">
+    <w:abstractNumId w:val="42"/>
+  </w:num>
+  <w:num w:numId="25">
+    <w:abstractNumId w:val="24"/>
+  </w:num>
+  <w:num w:numId="26">
+    <w:abstractNumId w:val="7"/>
+  </w:num>
+  <w:num w:numId="27">
     <w:abstractNumId w:val="23"/>
   </w:num>
-  <w:num w:numId="5">
-    <w:abstractNumId w:val="39"/>
-  </w:num>
-  <w:num w:numId="6">
-    <w:abstractNumId w:val="36"/>
-  </w:num>
-  <w:num w:numId="7">
-    <w:abstractNumId w:val="9"/>
-  </w:num>
-  <w:num w:numId="8">
-    <w:abstractNumId w:val="33"/>
-  </w:num>
-  <w:num w:numId="9">
+  <w:num w:numId="28">
     <w:abstractNumId w:val="27"/>
-  </w:num>
-  <w:num w:numId="10">
-    <w:abstractNumId w:val="10"/>
-  </w:num>
-  <w:num w:numId="11">
-    <w:abstractNumId w:val="19"/>
-  </w:num>
-  <w:num w:numId="12">
-    <w:abstractNumId w:val="15"/>
-  </w:num>
-  <w:num w:numId="13">
-    <w:abstractNumId w:val="22"/>
-  </w:num>
-  <w:num w:numId="14">
-    <w:abstractNumId w:val="5"/>
-  </w:num>
-  <w:num w:numId="15">
-    <w:abstractNumId w:val="11"/>
-  </w:num>
-  <w:num w:numId="16">
-    <w:abstractNumId w:val="29"/>
-  </w:num>
-  <w:num w:numId="17">
-    <w:abstractNumId w:val="18"/>
-  </w:num>
-  <w:num w:numId="18">
-    <w:abstractNumId w:val="12"/>
-  </w:num>
-  <w:num w:numId="19">
-    <w:abstractNumId w:val="30"/>
-  </w:num>
-  <w:num w:numId="20">
-    <w:abstractNumId w:val="34"/>
-  </w:num>
-  <w:num w:numId="21">
-    <w:abstractNumId w:val="17"/>
-  </w:num>
-  <w:num w:numId="22">
-    <w:abstractNumId w:val="35"/>
-  </w:num>
-  <w:num w:numId="23">
-    <w:abstractNumId w:val="13"/>
-  </w:num>
-  <w:num w:numId="24">
-    <w:abstractNumId w:val="37"/>
-  </w:num>
-  <w:num w:numId="25">
-    <w:abstractNumId w:val="21"/>
-  </w:num>
-  <w:num w:numId="26">
-    <w:abstractNumId w:val="6"/>
-  </w:num>
-  <w:num w:numId="27">
-    <w:abstractNumId w:val="20"/>
-  </w:num>
-  <w:num w:numId="28">
-    <w:abstractNumId w:val="24"/>
   </w:num>
   <w:num w:numId="29">
     <w:abstractNumId w:val="2"/>
   </w:num>
   <w:num w:numId="30">
-    <w:abstractNumId w:val="28"/>
+    <w:abstractNumId w:val="32"/>
   </w:num>
   <w:num w:numId="31">
     <w:abstractNumId w:val="4"/>
   </w:num>
   <w:num w:numId="32">
-    <w:abstractNumId w:val="16"/>
+    <w:abstractNumId w:val="19"/>
   </w:num>
   <w:num w:numId="33">
-    <w:abstractNumId w:val="38"/>
+    <w:abstractNumId w:val="43"/>
   </w:num>
   <w:num w:numId="34">
-    <w:abstractNumId w:val="8"/>
+    <w:abstractNumId w:val="9"/>
   </w:num>
   <w:num w:numId="35">
-    <w:abstractNumId w:val="26"/>
+    <w:abstractNumId w:val="30"/>
   </w:num>
   <w:num w:numId="36">
-    <w:abstractNumId w:val="14"/>
+    <w:abstractNumId w:val="16"/>
   </w:num>
   <w:num w:numId="37">
     <w:abstractNumId w:val="3"/>
   </w:num>
   <w:num w:numId="38">
-    <w:abstractNumId w:val="25"/>
+    <w:abstractNumId w:val="28"/>
   </w:num>
   <w:num w:numId="39">
     <w:abstractNumId w:val="1"/>
   </w:num>
   <w:num w:numId="40">
-    <w:abstractNumId w:val="7"/>
+    <w:abstractNumId w:val="8"/>
+  </w:num>
+  <w:num w:numId="41">
+    <w:abstractNumId w:val="37"/>
+  </w:num>
+  <w:num w:numId="42">
+    <w:abstractNumId w:val="10"/>
+  </w:num>
+  <w:num w:numId="43">
+    <w:abstractNumId w:val="17"/>
+  </w:num>
+  <w:num w:numId="44">
+    <w:abstractNumId w:val="5"/>
+  </w:num>
+  <w:num w:numId="45">
+    <w:abstractNumId w:val="29"/>
   </w:num>
 </w:numbering>
 </file>
@@ -12197,7 +13915,7 @@
 </file>
 
 <file path=customXml/itemProps2.xml><?xml version="1.0" encoding="utf-8"?>
-<ds:datastoreItem xmlns:ds="http://schemas.openxmlformats.org/officeDocument/2006/customXml" ds:itemID="{17A27717-2261-4E4A-9878-4AF5E1CC166C}">
+<ds:datastoreItem xmlns:ds="http://schemas.openxmlformats.org/officeDocument/2006/customXml" ds:itemID="{ECC4B09D-CA03-3644-801B-2EA044D1F2E5}">
   <ds:schemaRefs>
     <ds:schemaRef ds:uri="http://schemas.openxmlformats.org/officeDocument/2006/bibliography"/>
   </ds:schemaRefs>

</xml_diff>